<commit_message>
Add pizza, YourSuggestions.cs, DetailsPizza.cs
</commit_message>
<xml_diff>
--- a/LAB Pizza/4. CSharp-Web-Dev-Basics-Workshop-Web+Entity-Framework-Back-End-Part-2.docx
+++ b/LAB Pizza/4. CSharp-Web-Dev-Basics-Workshop-Web+Entity-Framework-Back-End-Part-2.docx
@@ -352,7 +352,14 @@
           <w:strike/>
           <w:noProof/>
         </w:rPr>
-        <w:t xml:space="preserve">It is time to give ability to the user to register in our page. First of all, create new project in our solution called SignUp add </w:t>
+        <w:t xml:space="preserve">It is time to give ability to the user to register in our page. First of all, create new project in our solution called </w:t>
+      </w:r>
+      <w:r>
+        <w:rPr>
+          <w:strike/>
+          <w:noProof/>
+        </w:rPr>
+        <w:t xml:space="preserve">SignUp add </w:t>
       </w:r>
       <w:r>
         <w:rPr>
@@ -412,17 +419,12 @@
           <w:strike/>
           <w:noProof/>
         </w:rPr>
-        <w:t xml:space="preserve"> </w:t>
-      </w:r>
-      <w:r>
-        <w:rPr>
-          <w:noProof/>
-        </w:rPr>
-        <w:t xml:space="preserve">and </w:t>
+        <w:t xml:space="preserve"> and </w:t>
       </w:r>
       <w:r>
         <w:rPr>
           <w:b/>
+          <w:strike/>
           <w:noProof/>
           <w:color w:val="FF0000"/>
         </w:rPr>
@@ -430,6 +432,7 @@
       </w:r>
       <w:r>
         <w:rPr>
+          <w:strike/>
           <w:noProof/>
           <w:color w:val="FF0000"/>
         </w:rPr>
@@ -438,6 +441,7 @@
       <w:r>
         <w:rPr>
           <w:b/>
+          <w:strike/>
           <w:noProof/>
           <w:color w:val="FF0000"/>
         </w:rPr>
@@ -445,6 +449,7 @@
       </w:r>
       <w:r>
         <w:rPr>
+          <w:strike/>
           <w:noProof/>
           <w:color w:val="FF0000"/>
         </w:rPr>
@@ -452,6 +457,7 @@
       </w:r>
       <w:r>
         <w:rPr>
+          <w:strike/>
           <w:noProof/>
         </w:rPr>
         <w:t xml:space="preserve"> </w:t>
@@ -521,88 +527,94 @@
           <w:strike/>
           <w:noProof/>
         </w:rPr>
-        <w:t xml:space="preserve"> page you already created earlier) </w:t>
-      </w:r>
-      <w:r>
-        <w:rPr>
+        <w:t xml:space="preserve"> page you already created earlier) otherwise </w:t>
+      </w:r>
+      <w:r>
+        <w:rPr>
+          <w:b/>
+          <w:strike/>
           <w:noProof/>
         </w:rPr>
-        <w:t xml:space="preserve">otherwise </w:t>
+        <w:t>if</w:t>
+      </w:r>
+      <w:r>
+        <w:rPr>
+          <w:strike/>
+          <w:noProof/>
+        </w:rPr>
+        <w:t xml:space="preserve"> the request is </w:t>
       </w:r>
       <w:r>
         <w:rPr>
           <w:b/>
+          <w:strike/>
           <w:noProof/>
         </w:rPr>
-        <w:t>if</w:t>
-      </w:r>
-      <w:r>
-        <w:rPr>
+        <w:t>POST</w:t>
+      </w:r>
+      <w:r>
+        <w:rPr>
+          <w:strike/>
           <w:noProof/>
         </w:rPr>
-        <w:t xml:space="preserve"> the request is </w:t>
+        <w:t xml:space="preserve"> </w:t>
       </w:r>
       <w:r>
         <w:rPr>
           <w:b/>
+          <w:strike/>
           <w:noProof/>
         </w:rPr>
-        <w:t>POST</w:t>
-      </w:r>
-      <w:r>
-        <w:rPr>
+        <w:t>retrieve</w:t>
+      </w:r>
+      <w:r>
+        <w:rPr>
+          <w:strike/>
           <w:noProof/>
         </w:rPr>
-        <w:t xml:space="preserve"> </w:t>
+        <w:t xml:space="preserve"> the </w:t>
       </w:r>
       <w:r>
         <w:rPr>
           <w:b/>
+          <w:strike/>
           <w:noProof/>
         </w:rPr>
-        <w:t>retrieve</w:t>
-      </w:r>
-      <w:r>
-        <w:rPr>
+        <w:t>data</w:t>
+      </w:r>
+      <w:r>
+        <w:rPr>
+          <w:strike/>
           <w:noProof/>
         </w:rPr>
+        <w:t xml:space="preserve"> from the POST request, </w:t>
+      </w:r>
+      <w:r>
+        <w:rPr>
+          <w:b/>
+          <w:strike/>
+          <w:noProof/>
+        </w:rPr>
+        <w:t>process</w:t>
+      </w:r>
+      <w:r>
+        <w:rPr>
+          <w:strike/>
+          <w:noProof/>
+        </w:rPr>
         <w:t xml:space="preserve"> the </w:t>
       </w:r>
       <w:r>
         <w:rPr>
           <w:b/>
+          <w:strike/>
           <w:noProof/>
         </w:rPr>
-        <w:t>data</w:t>
-      </w:r>
-      <w:r>
-        <w:rPr>
-          <w:noProof/>
-        </w:rPr>
-        <w:t xml:space="preserve"> from the POST request, </w:t>
-      </w:r>
-      <w:r>
-        <w:rPr>
-          <w:b/>
-          <w:noProof/>
-        </w:rPr>
-        <w:t>process</w:t>
-      </w:r>
-      <w:r>
-        <w:rPr>
-          <w:noProof/>
-        </w:rPr>
-        <w:t xml:space="preserve"> the </w:t>
-      </w:r>
-      <w:r>
-        <w:rPr>
-          <w:b/>
-          <w:noProof/>
-        </w:rPr>
         <w:t>information</w:t>
       </w:r>
       <w:r>
         <w:rPr>
+          <w:strike/>
           <w:noProof/>
         </w:rPr>
         <w:t xml:space="preserve"> to create new user and add it to the database.</w:t>
@@ -617,8 +629,14 @@
       </w:r>
     </w:p>
     <w:p>
-      <w:r>
-        <w:rPr>
+      <w:pPr>
+        <w:rPr>
+          <w:strike/>
+        </w:rPr>
+      </w:pPr>
+      <w:r>
+        <w:rPr>
+          <w:strike/>
           <w:noProof/>
         </w:rPr>
         <w:t xml:space="preserve">Again, add new project this time called </w:t>
@@ -626,6 +644,7 @@
       <w:r>
         <w:rPr>
           <w:b/>
+          <w:strike/>
           <w:noProof/>
         </w:rPr>
         <w:t>SignIn</w:t>
@@ -634,41 +653,83 @@
         <w:rPr>
           <w:noProof/>
         </w:rPr>
-        <w:t xml:space="preserve"> and add the </w:t>
-      </w:r>
-      <w:r>
-        <w:rPr>
+        <w:t xml:space="preserve"> </w:t>
+      </w:r>
+      <w:r>
+        <w:rPr>
+          <w:strike/>
           <w:noProof/>
         </w:rPr>
+        <w:t xml:space="preserve">and add the </w:t>
+      </w:r>
+      <w:r>
+        <w:rPr>
+          <w:strike/>
+          <w:noProof/>
+        </w:rPr>
         <w:t xml:space="preserve">same references as in the </w:t>
       </w:r>
       <w:r>
         <w:rPr>
           <w:b/>
+          <w:strike/>
           <w:noProof/>
         </w:rPr>
         <w:t>SignUp</w:t>
       </w:r>
       <w:r>
         <w:rPr>
+          <w:strike/>
           <w:noProof/>
         </w:rPr>
-        <w:t xml:space="preserve"> project. The logic for that page is simple and very similar to the sign-up page. If the request is GET display the page for sign in (singin.html). If it is POST - try to find user with given email from the database, using the </w:t>
+        <w:t xml:space="preserve"> project.</w:t>
+      </w:r>
+      <w:r>
+        <w:rPr>
+          <w:noProof/>
+        </w:rPr>
+        <w:t xml:space="preserve"> </w:t>
+      </w:r>
+      <w:r>
+        <w:rPr>
+          <w:strike/>
+          <w:noProof/>
+        </w:rPr>
+        <w:t>The logic for that page is simple and very similar to the sign-up page.</w:t>
+      </w:r>
+      <w:r>
+        <w:rPr>
+          <w:strike/>
+          <w:noProof/>
+        </w:rPr>
+        <w:t xml:space="preserve"> If the request is GET display the page for sign in (singin.html). If it is POST - try to find user with given email from the database, using the </w:t>
       </w:r>
       <w:r>
         <w:rPr>
           <w:b/>
+          <w:strike/>
           <w:noProof/>
         </w:rPr>
         <w:t>PasswordHasher</w:t>
       </w:r>
       <w:r>
         <w:rPr>
+          <w:strike/>
           <w:noProof/>
         </w:rPr>
-        <w:t xml:space="preserve"> class check if password is valid. If all validations pass, then create new session for that user and add that session</w:t>
-      </w:r>
-      <w:r>
+        <w:t xml:space="preserve"> class check if password is valid. </w:t>
+      </w:r>
+      <w:r>
+        <w:rPr>
+          <w:strike/>
+          <w:noProof/>
+        </w:rPr>
+        <w:t>If all validations pass, then create new session for that user and add that session</w:t>
+      </w:r>
+      <w:r>
+        <w:rPr>
+          <w:strike/>
+        </w:rPr>
         <w:t xml:space="preserve"> to the database.</w:t>
       </w:r>
     </w:p>
@@ -801,6 +862,8 @@
       <w:r>
         <w:t xml:space="preserve">In the method in which you are going to do this, first print the header, next call a method that you need to create, which is </w:t>
       </w:r>
+      <w:bookmarkStart w:id="2" w:name="OLE_LINK3"/>
+      <w:bookmarkStart w:id="3" w:name="OLE_LINK4"/>
       <w:r>
         <w:rPr>
           <w:rStyle w:val="CodeChar"/>
@@ -816,6 +879,8 @@
         </w:rPr>
         <w:t>GenerateNavbar()</w:t>
       </w:r>
+      <w:bookmarkEnd w:id="2"/>
+      <w:bookmarkEnd w:id="3"/>
       <w:r>
         <w:rPr>
           <w:rStyle w:val="CodeChar"/>
@@ -848,7 +913,23 @@
         <w:rPr>
           <w:rStyle w:val="CodeChar"/>
         </w:rPr>
-        <w:t xml:space="preserve"> GenerateAllSuggestions().</w:t>
+        <w:t xml:space="preserve"> </w:t>
+      </w:r>
+      <w:bookmarkStart w:id="4" w:name="OLE_LINK5"/>
+      <w:bookmarkStart w:id="5" w:name="OLE_LINK6"/>
+      <w:r>
+        <w:rPr>
+          <w:rStyle w:val="CodeChar"/>
+        </w:rPr>
+        <w:t>GenerateAllSuggestions()</w:t>
+      </w:r>
+      <w:bookmarkEnd w:id="4"/>
+      <w:bookmarkEnd w:id="5"/>
+      <w:r>
+        <w:rPr>
+          <w:rStyle w:val="CodeChar"/>
+        </w:rPr>
+        <w:t>.</w:t>
       </w:r>
       <w:r>
         <w:rPr>
@@ -866,108 +947,34 @@
         </w:rPr>
         <w:t xml:space="preserve"> menu-bottom.html. </w:t>
       </w:r>
-      <w:r>
-        <w:t xml:space="preserve">Here is what you need to output on the console in </w:t>
-      </w:r>
-      <w:r>
-        <w:rPr>
-          <w:rStyle w:val="CodeChar"/>
-        </w:rPr>
-        <w:t>GenerateNavbar()</w:t>
-      </w:r>
-      <w:r>
-        <w:rPr>
-          <w:rStyle w:val="CodeChar"/>
-        </w:rPr>
-        <w:t>:</w:t>
-      </w:r>
     </w:p>
     <w:p>
       <w:pPr>
-        <w:pStyle w:val="Code"/>
-        <w:rPr>
-          <w:color w:val="000000"/>
-        </w:rPr>
-      </w:pPr>
-      <w:r>
-        <w:rPr>
-          <w:color w:val="2B91AF"/>
-        </w:rPr>
-        <w:t>Console</w:t>
-      </w:r>
-      <w:r>
-        <w:rPr>
-          <w:color w:val="000000"/>
-        </w:rPr>
-        <w:t>.WriteLine(</w:t>
-      </w:r>
-      <w:r>
-        <w:t>"&lt;nav class=</w:t>
-      </w:r>
-      <w:r>
-        <w:rPr>
-          <w:color w:val="FF007F"/>
-        </w:rPr>
-        <w:t>\"</w:t>
-      </w:r>
-      <w:r>
-        <w:t>navbar navbar-default</w:t>
-      </w:r>
-      <w:r>
-        <w:rPr>
-          <w:color w:val="FF007F"/>
-        </w:rPr>
-        <w:t>\"</w:t>
-      </w:r>
-      <w:r>
-        <w:t>&gt;"</w:t>
-      </w:r>
-      <w:r>
-        <w:rPr>
-          <w:color w:val="000000"/>
-        </w:rPr>
-        <w:t xml:space="preserve"> +</w:t>
-      </w:r>
+        <w:rPr>
+          <w:rStyle w:val="CodeChar"/>
+        </w:rPr>
+      </w:pPr>
     </w:p>
     <w:p>
       <w:pPr>
-        <w:pStyle w:val="Code"/>
-        <w:rPr>
-          <w:color w:val="000000"/>
-        </w:rPr>
-      </w:pPr>
-      <w:r>
-        <w:rPr>
-          <w:color w:val="000000"/>
-        </w:rPr>
-        <w:t xml:space="preserve">                </w:t>
-      </w:r>
-      <w:r>
-        <w:t>"&lt;div class=</w:t>
-      </w:r>
-      <w:r>
-        <w:rPr>
-          <w:color w:val="FF007F"/>
-        </w:rPr>
-        <w:t>\"</w:t>
-      </w:r>
-      <w:r>
-        <w:t>container-fluid</w:t>
-      </w:r>
-      <w:r>
-        <w:rPr>
-          <w:color w:val="FF007F"/>
-        </w:rPr>
-        <w:t>\"</w:t>
-      </w:r>
-      <w:r>
-        <w:t>&gt;"</w:t>
-      </w:r>
-      <w:r>
-        <w:rPr>
-          <w:color w:val="000000"/>
-        </w:rPr>
-        <w:t xml:space="preserve"> +</w:t>
+        <w:rPr>
+          <w:rStyle w:val="CodeChar"/>
+        </w:rPr>
+      </w:pPr>
+      <w:r>
+        <w:t xml:space="preserve">Here is what you need to output on the console in </w:t>
+      </w:r>
+      <w:r>
+        <w:rPr>
+          <w:rStyle w:val="CodeChar"/>
+        </w:rPr>
+        <w:t>GenerateNavbar()</w:t>
+      </w:r>
+      <w:r>
+        <w:rPr>
+          <w:rStyle w:val="CodeChar"/>
+        </w:rPr>
+        <w:t>:</w:t>
       </w:r>
     </w:p>
     <w:p>
@@ -977,23 +984,31 @@
           <w:color w:val="000000"/>
         </w:rPr>
       </w:pPr>
-      <w:r>
-        <w:rPr>
-          <w:color w:val="000000"/>
-        </w:rPr>
-        <w:t xml:space="preserve">                </w:t>
-      </w:r>
-      <w:r>
-        <w:t>"&lt;div class=</w:t>
-      </w:r>
-      <w:r>
-        <w:rPr>
-          <w:color w:val="FF007F"/>
-        </w:rPr>
-        <w:t>\"</w:t>
-      </w:r>
-      <w:r>
-        <w:t>navbar-header</w:t>
+      <w:bookmarkStart w:id="6" w:name="OLE_LINK7"/>
+      <w:bookmarkStart w:id="7" w:name="OLE_LINK8"/>
+      <w:r>
+        <w:rPr>
+          <w:color w:val="2B91AF"/>
+        </w:rPr>
+        <w:t>Console</w:t>
+      </w:r>
+      <w:r>
+        <w:rPr>
+          <w:color w:val="000000"/>
+        </w:rPr>
+        <w:t>.WriteLine(</w:t>
+      </w:r>
+      <w:r>
+        <w:t>"&lt;nav class=</w:t>
+      </w:r>
+      <w:r>
+        <w:rPr>
+          <w:color w:val="FF007F"/>
+        </w:rPr>
+        <w:t>\"</w:t>
+      </w:r>
+      <w:r>
+        <w:t>navbar navbar-default</w:t>
       </w:r>
       <w:r>
         <w:rPr>
@@ -1025,43 +1040,25 @@
         <w:t xml:space="preserve">                </w:t>
       </w:r>
       <w:r>
-        <w:t>"&lt;a class=</w:t>
-      </w:r>
-      <w:r>
-        <w:rPr>
-          <w:color w:val="FF007F"/>
-        </w:rPr>
-        <w:t>\"</w:t>
-      </w:r>
-      <w:r>
-        <w:t>navbar-brand</w:t>
-      </w:r>
-      <w:r>
-        <w:rPr>
-          <w:color w:val="FF007F"/>
-        </w:rPr>
-        <w:t>\"</w:t>
-      </w:r>
-      <w:r>
-        <w:t xml:space="preserve"> href=</w:t>
-      </w:r>
-      <w:r>
-        <w:rPr>
-          <w:color w:val="FF007F"/>
-        </w:rPr>
-        <w:t>\"</w:t>
-      </w:r>
-      <w:r>
-        <w:t>Home.exe</w:t>
-      </w:r>
-      <w:r>
-        <w:rPr>
-          <w:color w:val="FF007F"/>
-        </w:rPr>
-        <w:t>\"</w:t>
-      </w:r>
-      <w:r>
-        <w:t>&gt;PizzaMore&lt;/a&gt;"</w:t>
+        <w:t>"&lt;div class=</w:t>
+      </w:r>
+      <w:r>
+        <w:rPr>
+          <w:color w:val="FF007F"/>
+        </w:rPr>
+        <w:t>\"</w:t>
+      </w:r>
+      <w:r>
+        <w:t>container-fluid</w:t>
+      </w:r>
+      <w:r>
+        <w:rPr>
+          <w:color w:val="FF007F"/>
+        </w:rPr>
+        <w:t>\"</w:t>
+      </w:r>
+      <w:r>
+        <w:t>&gt;"</w:t>
       </w:r>
       <w:r>
         <w:rPr>
@@ -1084,7 +1081,25 @@
         <w:t xml:space="preserve">                </w:t>
       </w:r>
       <w:r>
-        <w:t>"&lt;/div&gt;"</w:t>
+        <w:t>"&lt;div class=</w:t>
+      </w:r>
+      <w:r>
+        <w:rPr>
+          <w:color w:val="FF007F"/>
+        </w:rPr>
+        <w:t>\"</w:t>
+      </w:r>
+      <w:r>
+        <w:t>navbar-header</w:t>
+      </w:r>
+      <w:r>
+        <w:rPr>
+          <w:color w:val="FF007F"/>
+        </w:rPr>
+        <w:t>\"</w:t>
+      </w:r>
+      <w:r>
+        <w:t>&gt;"</w:t>
       </w:r>
       <w:r>
         <w:rPr>
@@ -1107,43 +1122,43 @@
         <w:t xml:space="preserve">                </w:t>
       </w:r>
       <w:r>
-        <w:t>"&lt;div class=</w:t>
-      </w:r>
-      <w:r>
-        <w:rPr>
-          <w:color w:val="FF007F"/>
-        </w:rPr>
-        <w:t>\"</w:t>
-      </w:r>
-      <w:r>
-        <w:t>collapse navbar-collapse</w:t>
-      </w:r>
-      <w:r>
-        <w:rPr>
-          <w:color w:val="FF007F"/>
-        </w:rPr>
-        <w:t>\"</w:t>
-      </w:r>
-      <w:r>
-        <w:t xml:space="preserve"> id=</w:t>
-      </w:r>
-      <w:r>
-        <w:rPr>
-          <w:color w:val="FF007F"/>
-        </w:rPr>
-        <w:t>\"</w:t>
-      </w:r>
-      <w:r>
-        <w:t>bs-example-navbar-collapse-1</w:t>
-      </w:r>
-      <w:r>
-        <w:rPr>
-          <w:color w:val="FF007F"/>
-        </w:rPr>
-        <w:t>\"</w:t>
-      </w:r>
-      <w:r>
-        <w:t>&gt;"</w:t>
+        <w:t>"&lt;a class=</w:t>
+      </w:r>
+      <w:r>
+        <w:rPr>
+          <w:color w:val="FF007F"/>
+        </w:rPr>
+        <w:t>\"</w:t>
+      </w:r>
+      <w:r>
+        <w:t>navbar-brand</w:t>
+      </w:r>
+      <w:r>
+        <w:rPr>
+          <w:color w:val="FF007F"/>
+        </w:rPr>
+        <w:t>\"</w:t>
+      </w:r>
+      <w:r>
+        <w:t xml:space="preserve"> href=</w:t>
+      </w:r>
+      <w:r>
+        <w:rPr>
+          <w:color w:val="FF007F"/>
+        </w:rPr>
+        <w:t>\"</w:t>
+      </w:r>
+      <w:r>
+        <w:t>Home.exe</w:t>
+      </w:r>
+      <w:r>
+        <w:rPr>
+          <w:color w:val="FF007F"/>
+        </w:rPr>
+        <w:t>\"</w:t>
+      </w:r>
+      <w:r>
+        <w:t>&gt;PizzaMore&lt;/a&gt;"</w:t>
       </w:r>
       <w:r>
         <w:rPr>
@@ -1166,25 +1181,7 @@
         <w:t xml:space="preserve">                </w:t>
       </w:r>
       <w:r>
-        <w:t>"&lt;ul class=</w:t>
-      </w:r>
-      <w:r>
-        <w:rPr>
-          <w:color w:val="FF007F"/>
-        </w:rPr>
-        <w:t>\"</w:t>
-      </w:r>
-      <w:r>
-        <w:t>nav navbar-nav</w:t>
-      </w:r>
-      <w:r>
-        <w:rPr>
-          <w:color w:val="FF007F"/>
-        </w:rPr>
-        <w:t>\"</w:t>
-      </w:r>
-      <w:r>
-        <w:t>&gt;"</w:t>
+        <w:t>"&lt;/div&gt;"</w:t>
       </w:r>
       <w:r>
         <w:rPr>
@@ -1207,25 +1204,43 @@
         <w:t xml:space="preserve">                </w:t>
       </w:r>
       <w:r>
-        <w:t>"&lt;li &gt;&lt;a href=</w:t>
-      </w:r>
-      <w:r>
-        <w:rPr>
-          <w:color w:val="FF007F"/>
-        </w:rPr>
-        <w:t>\"</w:t>
-      </w:r>
-      <w:r>
-        <w:t>AddPizza.exe</w:t>
-      </w:r>
-      <w:r>
-        <w:rPr>
-          <w:color w:val="FF007F"/>
-        </w:rPr>
-        <w:t>\"</w:t>
-      </w:r>
-      <w:r>
-        <w:t>&gt;Suggest Pizza&lt;/a&gt;&lt;/li&gt;"</w:t>
+        <w:t>"&lt;div class=</w:t>
+      </w:r>
+      <w:r>
+        <w:rPr>
+          <w:color w:val="FF007F"/>
+        </w:rPr>
+        <w:t>\"</w:t>
+      </w:r>
+      <w:r>
+        <w:t>collapse navbar-collapse</w:t>
+      </w:r>
+      <w:r>
+        <w:rPr>
+          <w:color w:val="FF007F"/>
+        </w:rPr>
+        <w:t>\"</w:t>
+      </w:r>
+      <w:r>
+        <w:t xml:space="preserve"> id=</w:t>
+      </w:r>
+      <w:r>
+        <w:rPr>
+          <w:color w:val="FF007F"/>
+        </w:rPr>
+        <w:t>\"</w:t>
+      </w:r>
+      <w:r>
+        <w:t>bs-example-navbar-collapse-1</w:t>
+      </w:r>
+      <w:r>
+        <w:rPr>
+          <w:color w:val="FF007F"/>
+        </w:rPr>
+        <w:t>\"</w:t>
+      </w:r>
+      <w:r>
+        <w:t>&gt;"</w:t>
       </w:r>
       <w:r>
         <w:rPr>
@@ -1248,25 +1263,25 @@
         <w:t xml:space="preserve">                </w:t>
       </w:r>
       <w:r>
-        <w:t>"&lt;li&gt;&lt;a href=</w:t>
-      </w:r>
-      <w:r>
-        <w:rPr>
-          <w:color w:val="FF007F"/>
-        </w:rPr>
-        <w:t>\"</w:t>
-      </w:r>
-      <w:r>
-        <w:t>YourSuggestions.exe</w:t>
-      </w:r>
-      <w:r>
-        <w:rPr>
-          <w:color w:val="FF007F"/>
-        </w:rPr>
-        <w:t>\"</w:t>
-      </w:r>
-      <w:r>
-        <w:t>&gt;Your Suggestions&lt;/a&gt;&lt;/li&gt;"</w:t>
+        <w:t>"&lt;ul class=</w:t>
+      </w:r>
+      <w:r>
+        <w:rPr>
+          <w:color w:val="FF007F"/>
+        </w:rPr>
+        <w:t>\"</w:t>
+      </w:r>
+      <w:r>
+        <w:t>nav navbar-nav</w:t>
+      </w:r>
+      <w:r>
+        <w:rPr>
+          <w:color w:val="FF007F"/>
+        </w:rPr>
+        <w:t>\"</w:t>
+      </w:r>
+      <w:r>
+        <w:t>&gt;"</w:t>
       </w:r>
       <w:r>
         <w:rPr>
@@ -1289,7 +1304,25 @@
         <w:t xml:space="preserve">                </w:t>
       </w:r>
       <w:r>
-        <w:t>"&lt;/ul&gt;"</w:t>
+        <w:t>"&lt;li &gt;&lt;a href=</w:t>
+      </w:r>
+      <w:r>
+        <w:rPr>
+          <w:color w:val="FF007F"/>
+        </w:rPr>
+        <w:t>\"</w:t>
+      </w:r>
+      <w:r>
+        <w:t>AddPizza.exe</w:t>
+      </w:r>
+      <w:r>
+        <w:rPr>
+          <w:color w:val="FF007F"/>
+        </w:rPr>
+        <w:t>\"</w:t>
+      </w:r>
+      <w:r>
+        <w:t>&gt;Suggest Pizza&lt;/a&gt;&lt;/li&gt;"</w:t>
       </w:r>
       <w:r>
         <w:rPr>
@@ -1312,25 +1345,25 @@
         <w:t xml:space="preserve">                </w:t>
       </w:r>
       <w:r>
-        <w:t>"&lt;ul class=</w:t>
-      </w:r>
-      <w:r>
-        <w:rPr>
-          <w:color w:val="FF007F"/>
-        </w:rPr>
-        <w:t>\"</w:t>
-      </w:r>
-      <w:r>
-        <w:t>nav navbar-nav navbar-right</w:t>
-      </w:r>
-      <w:r>
-        <w:rPr>
-          <w:color w:val="FF007F"/>
-        </w:rPr>
-        <w:t>\"</w:t>
-      </w:r>
-      <w:r>
-        <w:t>&gt;"</w:t>
+        <w:t>"&lt;li&gt;&lt;a href=</w:t>
+      </w:r>
+      <w:r>
+        <w:rPr>
+          <w:color w:val="FF007F"/>
+        </w:rPr>
+        <w:t>\"</w:t>
+      </w:r>
+      <w:r>
+        <w:t>YourSuggestions.exe</w:t>
+      </w:r>
+      <w:r>
+        <w:rPr>
+          <w:color w:val="FF007F"/>
+        </w:rPr>
+        <w:t>\"</w:t>
+      </w:r>
+      <w:r>
+        <w:t>&gt;Your Suggestions&lt;/a&gt;&lt;/li&gt;"</w:t>
       </w:r>
       <w:r>
         <w:rPr>
@@ -1353,25 +1386,7 @@
         <w:t xml:space="preserve">                </w:t>
       </w:r>
       <w:r>
-        <w:t>"&lt;p class=</w:t>
-      </w:r>
-      <w:r>
-        <w:rPr>
-          <w:color w:val="FF007F"/>
-        </w:rPr>
-        <w:t>\"</w:t>
-      </w:r>
-      <w:r>
-        <w:t>navbar-text navbar-right</w:t>
-      </w:r>
-      <w:r>
-        <w:rPr>
-          <w:color w:val="FF007F"/>
-        </w:rPr>
-        <w:t>\"</w:t>
-      </w:r>
-      <w:r>
-        <w:t>&gt;&lt;/p&gt;"</w:t>
+        <w:t>"&lt;/ul&gt;"</w:t>
       </w:r>
       <w:r>
         <w:rPr>
@@ -1394,61 +1409,25 @@
         <w:t xml:space="preserve">                </w:t>
       </w:r>
       <w:r>
-        <w:t>"&lt;p class=</w:t>
-      </w:r>
-      <w:r>
-        <w:rPr>
-          <w:color w:val="FF007F"/>
-        </w:rPr>
-        <w:t>\"</w:t>
-      </w:r>
-      <w:r>
-        <w:t>navbar-text navbar-right</w:t>
-      </w:r>
-      <w:r>
-        <w:rPr>
-          <w:color w:val="FF007F"/>
-        </w:rPr>
-        <w:t>\"</w:t>
-      </w:r>
-      <w:r>
-        <w:t>&gt;&lt;a href=</w:t>
-      </w:r>
-      <w:r>
-        <w:rPr>
-          <w:color w:val="FF007F"/>
-        </w:rPr>
-        <w:t>\"</w:t>
-      </w:r>
-      <w:r>
-        <w:t>Home.exe?logout=true</w:t>
-      </w:r>
-      <w:r>
-        <w:rPr>
-          <w:color w:val="FF007F"/>
-        </w:rPr>
-        <w:t>\"</w:t>
-      </w:r>
-      <w:r>
-        <w:t xml:space="preserve"> class=</w:t>
-      </w:r>
-      <w:r>
-        <w:rPr>
-          <w:color w:val="FF007F"/>
-        </w:rPr>
-        <w:t>\"</w:t>
-      </w:r>
-      <w:r>
-        <w:t>navbar-link</w:t>
-      </w:r>
-      <w:r>
-        <w:rPr>
-          <w:color w:val="FF007F"/>
-        </w:rPr>
-        <w:t>\"</w:t>
-      </w:r>
-      <w:r>
-        <w:t>&gt;Sign Out&lt;/a&gt;&lt;/p&gt;"</w:t>
+        <w:t>"&lt;ul class=</w:t>
+      </w:r>
+      <w:r>
+        <w:rPr>
+          <w:color w:val="FF007F"/>
+        </w:rPr>
+        <w:t>\"</w:t>
+      </w:r>
+      <w:r>
+        <w:t>nav navbar-nav navbar-right</w:t>
+      </w:r>
+      <w:r>
+        <w:rPr>
+          <w:color w:val="FF007F"/>
+        </w:rPr>
+        <w:t>\"</w:t>
+      </w:r>
+      <w:r>
+        <w:t>&gt;"</w:t>
       </w:r>
       <w:r>
         <w:rPr>
@@ -1471,7 +1450,7 @@
         <w:t xml:space="preserve">                </w:t>
       </w:r>
       <w:r>
-        <w:t>$"&lt;p class=</w:t>
+        <w:t>"&lt;p class=</w:t>
       </w:r>
       <w:r>
         <w:rPr>
@@ -1489,16 +1468,7 @@
         <w:t>\"</w:t>
       </w:r>
       <w:r>
-        <w:t xml:space="preserve">&gt;Signed in as </w:t>
-      </w:r>
-      <w:r>
-        <w:rPr>
-          <w:color w:val="000000"/>
-        </w:rPr>
-        <w:t>{Session.User.Email}</w:t>
-      </w:r>
-      <w:r>
-        <w:t>&lt;/p&gt;"</w:t>
+        <w:t>&gt;&lt;/p&gt;"</w:t>
       </w:r>
       <w:r>
         <w:rPr>
@@ -1521,66 +1491,117 @@
         <w:t xml:space="preserve">                </w:t>
       </w:r>
       <w:r>
-        <w:t>"&lt;/ul&gt; &lt;/div&gt;&lt;/div&gt;&lt;/nav&gt;"</w:t>
-      </w:r>
-      <w:r>
-        <w:rPr>
-          <w:color w:val="000000"/>
-        </w:rPr>
-        <w:t>);</w:t>
+        <w:t>"&lt;p class=</w:t>
+      </w:r>
+      <w:r>
+        <w:rPr>
+          <w:color w:val="FF007F"/>
+        </w:rPr>
+        <w:t>\"</w:t>
+      </w:r>
+      <w:r>
+        <w:t>navbar-text navbar-right</w:t>
+      </w:r>
+      <w:r>
+        <w:rPr>
+          <w:color w:val="FF007F"/>
+        </w:rPr>
+        <w:t>\"</w:t>
+      </w:r>
+      <w:r>
+        <w:t>&gt;&lt;a href=</w:t>
+      </w:r>
+      <w:r>
+        <w:rPr>
+          <w:color w:val="FF007F"/>
+        </w:rPr>
+        <w:t>\"</w:t>
+      </w:r>
+      <w:r>
+        <w:t>Home.exe?logout=true</w:t>
+      </w:r>
+      <w:r>
+        <w:rPr>
+          <w:color w:val="FF007F"/>
+        </w:rPr>
+        <w:t>\"</w:t>
+      </w:r>
+      <w:r>
+        <w:t xml:space="preserve"> class=</w:t>
+      </w:r>
+      <w:r>
+        <w:rPr>
+          <w:color w:val="FF007F"/>
+        </w:rPr>
+        <w:t>\"</w:t>
+      </w:r>
+      <w:r>
+        <w:t>navbar-link</w:t>
+      </w:r>
+      <w:r>
+        <w:rPr>
+          <w:color w:val="FF007F"/>
+        </w:rPr>
+        <w:t>\"</w:t>
+      </w:r>
+      <w:r>
+        <w:t>&gt;Sign Out&lt;/a&gt;&lt;/p&gt;"</w:t>
+      </w:r>
+      <w:r>
+        <w:rPr>
+          <w:color w:val="000000"/>
+        </w:rPr>
+        <w:t xml:space="preserve"> +</w:t>
       </w:r>
     </w:p>
     <w:p>
       <w:pPr>
         <w:pStyle w:val="Code"/>
         <w:rPr>
-          <w:b w:val="0"/>
-        </w:rPr>
-      </w:pPr>
-      <w:r>
-        <w:rPr>
-          <w:color w:val="000000"/>
-        </w:rPr>
-        <w:br/>
-      </w:r>
-      <w:r>
-        <w:rPr>
-          <w:b w:val="0"/>
-        </w:rPr>
-        <w:t>In</w:t>
-      </w:r>
-      <w:r>
-        <w:t xml:space="preserve"> </w:t>
-      </w:r>
-      <w:r>
-        <w:rPr>
-          <w:b w:val="0"/>
-        </w:rPr>
-        <w:t>th</w:t>
-      </w:r>
-      <w:r>
-        <w:rPr>
-          <w:b w:val="0"/>
-        </w:rPr>
-        <w:t>e</w:t>
-      </w:r>
-      <w:r>
-        <w:rPr>
-          <w:b w:val="0"/>
-        </w:rPr>
-        <w:t xml:space="preserve"> </w:t>
-      </w:r>
-      <w:r>
-        <w:t>GenerateAllSuggestions()</w:t>
-      </w:r>
-      <w:r>
-        <w:t xml:space="preserve"> </w:t>
-      </w:r>
-      <w:r>
-        <w:rPr>
-          <w:b w:val="0"/>
-        </w:rPr>
-        <w:t xml:space="preserve">you need to take all the pizzas from the database and after that do the following: </w:t>
+          <w:color w:val="000000"/>
+        </w:rPr>
+      </w:pPr>
+      <w:r>
+        <w:rPr>
+          <w:color w:val="000000"/>
+        </w:rPr>
+        <w:t xml:space="preserve">                </w:t>
+      </w:r>
+      <w:r>
+        <w:t>$"&lt;p class=</w:t>
+      </w:r>
+      <w:r>
+        <w:rPr>
+          <w:color w:val="FF007F"/>
+        </w:rPr>
+        <w:t>\"</w:t>
+      </w:r>
+      <w:r>
+        <w:t>navbar-text navbar-right</w:t>
+      </w:r>
+      <w:r>
+        <w:rPr>
+          <w:color w:val="FF007F"/>
+        </w:rPr>
+        <w:t>\"</w:t>
+      </w:r>
+      <w:r>
+        <w:t xml:space="preserve">&gt;Signed in as </w:t>
+      </w:r>
+      <w:r>
+        <w:rPr>
+          <w:color w:val="000000"/>
+        </w:rPr>
+        <w:t>{Session.User.Email}</w:t>
+      </w:r>
+      <w:r>
+        <w:t>&lt;/p&gt;"</w:t>
+      </w:r>
+      <w:r>
+        <w:rPr>
+          <w:color w:val="000000"/>
+        </w:rPr>
+        <w:t xml:space="preserve"> +</w:t>
       </w:r>
     </w:p>
     <w:p>
@@ -1592,36 +1613,12 @@
       </w:pPr>
       <w:r>
         <w:rPr>
-          <w:color w:val="2B91AF"/>
-        </w:rPr>
-        <w:t>Console</w:t>
-      </w:r>
-      <w:r>
-        <w:rPr>
-          <w:color w:val="000000"/>
-        </w:rPr>
-        <w:t>.WriteLine(</w:t>
-      </w:r>
-      <w:r>
-        <w:t>"&lt;div class=</w:t>
-      </w:r>
-      <w:r>
-        <w:rPr>
-          <w:color w:val="FF007F"/>
-        </w:rPr>
-        <w:t>\"</w:t>
-      </w:r>
-      <w:r>
-        <w:t>card-deck</w:t>
-      </w:r>
-      <w:r>
-        <w:rPr>
-          <w:color w:val="FF007F"/>
-        </w:rPr>
-        <w:t>\"</w:t>
-      </w:r>
-      <w:r>
-        <w:t>&gt;"</w:t>
+          <w:color w:val="000000"/>
+        </w:rPr>
+        <w:t xml:space="preserve">                </w:t>
+      </w:r>
+      <w:r>
+        <w:t>"&lt;/ul&gt; &lt;/div&gt;&lt;/div&gt;&lt;/nav&gt;"</w:t>
       </w:r>
       <w:r>
         <w:rPr>
@@ -1629,856 +1626,16 @@
         </w:rPr>
         <w:t>);</w:t>
       </w:r>
-      <w:r>
-        <w:rPr>
-          <w:color w:val="000000"/>
-        </w:rPr>
-        <w:br/>
-      </w:r>
-      <w:r>
-        <w:rPr>
-          <w:color w:val="0000FF"/>
-        </w:rPr>
-        <w:t>foreach</w:t>
-      </w:r>
-      <w:r>
-        <w:rPr>
-          <w:color w:val="000000"/>
-        </w:rPr>
-        <w:t xml:space="preserve"> (</w:t>
-      </w:r>
-      <w:r>
-        <w:rPr>
-          <w:color w:val="0000FF"/>
-        </w:rPr>
-        <w:t>var</w:t>
-      </w:r>
-      <w:r>
-        <w:rPr>
-          <w:color w:val="000000"/>
-        </w:rPr>
-        <w:t xml:space="preserve"> pizza </w:t>
-      </w:r>
-      <w:r>
-        <w:rPr>
-          <w:color w:val="0000FF"/>
-        </w:rPr>
-        <w:t>in</w:t>
-      </w:r>
-      <w:r>
-        <w:rPr>
-          <w:color w:val="000000"/>
-        </w:rPr>
-        <w:t xml:space="preserve"> pizzas)</w:t>
-      </w:r>
-      <w:r>
-        <w:rPr>
-          <w:color w:val="000000"/>
-        </w:rPr>
-        <w:br/>
-      </w:r>
-      <w:r>
-        <w:rPr>
-          <w:color w:val="000000"/>
-        </w:rPr>
-        <w:t>{</w:t>
-      </w:r>
-      <w:r>
-        <w:rPr>
-          <w:color w:val="000000"/>
-        </w:rPr>
-        <w:br/>
-      </w:r>
-      <w:r>
-        <w:rPr>
-          <w:color w:val="2B91AF"/>
-        </w:rPr>
-        <w:tab/>
-      </w:r>
-      <w:r>
-        <w:rPr>
-          <w:color w:val="2B91AF"/>
-        </w:rPr>
-        <w:t>Console</w:t>
-      </w:r>
-      <w:r>
-        <w:rPr>
-          <w:color w:val="000000"/>
-        </w:rPr>
-        <w:t>.WriteLine(</w:t>
-      </w:r>
-      <w:r>
-        <w:t>"&lt;div class=</w:t>
-      </w:r>
-      <w:r>
-        <w:rPr>
-          <w:color w:val="FF007F"/>
-        </w:rPr>
-        <w:t>\"</w:t>
-      </w:r>
-      <w:r>
-        <w:t>card</w:t>
-      </w:r>
-      <w:r>
-        <w:rPr>
-          <w:color w:val="FF007F"/>
-        </w:rPr>
-        <w:t>\"</w:t>
-      </w:r>
-      <w:r>
-        <w:t>&gt;"</w:t>
-      </w:r>
-      <w:r>
-        <w:rPr>
-          <w:color w:val="000000"/>
-        </w:rPr>
-        <w:t>);</w:t>
-      </w:r>
-      <w:r>
-        <w:rPr>
-          <w:color w:val="000000"/>
-        </w:rPr>
-        <w:br/>
-      </w:r>
-      <w:r>
-        <w:rPr>
-          <w:color w:val="2B91AF"/>
-        </w:rPr>
-        <w:tab/>
-      </w:r>
-      <w:r>
-        <w:rPr>
-          <w:color w:val="2B91AF"/>
-        </w:rPr>
-        <w:t>Console</w:t>
-      </w:r>
-      <w:r>
-        <w:rPr>
-          <w:color w:val="000000"/>
-        </w:rPr>
-        <w:t>.WriteLine(</w:t>
-      </w:r>
-      <w:r>
-        <w:t>$"&lt;img class=</w:t>
-      </w:r>
-      <w:r>
-        <w:rPr>
-          <w:color w:val="FF007F"/>
-        </w:rPr>
-        <w:t>\"</w:t>
-      </w:r>
-      <w:r>
-        <w:t>card-img-top</w:t>
-      </w:r>
-      <w:r>
-        <w:rPr>
-          <w:color w:val="FF007F"/>
-        </w:rPr>
-        <w:t>\"</w:t>
-      </w:r>
-      <w:r>
-        <w:t xml:space="preserve"> src=</w:t>
-      </w:r>
-      <w:r>
-        <w:rPr>
-          <w:color w:val="FF007F"/>
-        </w:rPr>
-        <w:t>\"</w:t>
-      </w:r>
-      <w:r>
-        <w:rPr>
-          <w:color w:val="000000"/>
-        </w:rPr>
-        <w:t>{pizza.ImageUrl}</w:t>
-      </w:r>
-      <w:r>
-        <w:rPr>
-          <w:color w:val="FF007F"/>
-        </w:rPr>
-        <w:t>\"</w:t>
-      </w:r>
-      <w:r>
-        <w:t xml:space="preserve"> width=</w:t>
-      </w:r>
-      <w:r>
-        <w:rPr>
-          <w:color w:val="FF007F"/>
-        </w:rPr>
-        <w:t>\"</w:t>
-      </w:r>
-      <w:r>
-        <w:t>200px</w:t>
-      </w:r>
-      <w:r>
-        <w:rPr>
-          <w:color w:val="FF007F"/>
-        </w:rPr>
-        <w:t>\"</w:t>
-      </w:r>
-      <w:r>
-        <w:t>alt=</w:t>
-      </w:r>
-      <w:r>
-        <w:rPr>
-          <w:color w:val="FF007F"/>
-        </w:rPr>
-        <w:t>\"</w:t>
-      </w:r>
-      <w:r>
-        <w:t>Card image cap</w:t>
-      </w:r>
-      <w:r>
-        <w:rPr>
-          <w:color w:val="FF007F"/>
-        </w:rPr>
-        <w:t>\"</w:t>
-      </w:r>
-      <w:r>
-        <w:t>&gt;"</w:t>
-      </w:r>
-      <w:r>
-        <w:rPr>
-          <w:color w:val="000000"/>
-        </w:rPr>
-        <w:t>);</w:t>
-      </w:r>
-      <w:r>
-        <w:rPr>
-          <w:color w:val="000000"/>
-        </w:rPr>
-        <w:br/>
-      </w:r>
-      <w:r>
-        <w:rPr>
-          <w:color w:val="000000"/>
-        </w:rPr>
-        <w:tab/>
-      </w:r>
-      <w:r>
-        <w:rPr>
-          <w:color w:val="2B91AF"/>
-        </w:rPr>
-        <w:t>Console</w:t>
-      </w:r>
-      <w:r>
-        <w:rPr>
-          <w:color w:val="000000"/>
-        </w:rPr>
-        <w:t>.WriteLine(</w:t>
-      </w:r>
-      <w:r>
-        <w:t>"&lt;div class=</w:t>
-      </w:r>
-      <w:r>
-        <w:rPr>
-          <w:color w:val="FF007F"/>
-        </w:rPr>
-        <w:t>\"</w:t>
-      </w:r>
-      <w:r>
-        <w:t>card-block</w:t>
-      </w:r>
-      <w:r>
-        <w:rPr>
-          <w:color w:val="FF007F"/>
-        </w:rPr>
-        <w:t>\"</w:t>
-      </w:r>
-      <w:r>
-        <w:t>&gt;"</w:t>
-      </w:r>
-      <w:r>
-        <w:rPr>
-          <w:color w:val="000000"/>
-        </w:rPr>
-        <w:t xml:space="preserve">);                </w:t>
-      </w:r>
-      <w:r>
-        <w:rPr>
-          <w:color w:val="000000"/>
-        </w:rPr>
-        <w:tab/>
-      </w:r>
-      <w:r>
-        <w:rPr>
-          <w:color w:val="2B91AF"/>
-        </w:rPr>
-        <w:t>Console</w:t>
-      </w:r>
-      <w:r>
-        <w:rPr>
-          <w:color w:val="000000"/>
-        </w:rPr>
-        <w:t>.WriteLine(</w:t>
-      </w:r>
-      <w:r>
-        <w:t>$"&lt;h4 class=</w:t>
-      </w:r>
-      <w:r>
-        <w:rPr>
-          <w:color w:val="FF007F"/>
-        </w:rPr>
-        <w:t>\"</w:t>
-      </w:r>
-      <w:r>
-        <w:t>card-title</w:t>
-      </w:r>
-      <w:r>
-        <w:rPr>
-          <w:color w:val="FF007F"/>
-        </w:rPr>
-        <w:t>\"</w:t>
-      </w:r>
-      <w:r>
-        <w:t>&gt;</w:t>
-      </w:r>
-      <w:r>
-        <w:rPr>
-          <w:color w:val="000000"/>
-        </w:rPr>
-        <w:t>{pizza.Title}</w:t>
-      </w:r>
-      <w:r>
-        <w:t>&lt;/h4&gt;"</w:t>
-      </w:r>
-      <w:r>
-        <w:rPr>
-          <w:color w:val="000000"/>
-        </w:rPr>
-        <w:t>);</w:t>
-      </w:r>
-      <w:r>
-        <w:rPr>
-          <w:color w:val="000000"/>
-        </w:rPr>
-        <w:br/>
-      </w:r>
-      <w:r>
-        <w:rPr>
-          <w:color w:val="000000"/>
-        </w:rPr>
-        <w:tab/>
-      </w:r>
-      <w:r>
-        <w:rPr>
-          <w:color w:val="2B91AF"/>
-        </w:rPr>
-        <w:t>Console</w:t>
-      </w:r>
-      <w:r>
-        <w:rPr>
-          <w:color w:val="000000"/>
-        </w:rPr>
-        <w:t>.WriteLine(</w:t>
-      </w:r>
-      <w:r>
-        <w:t>$"&lt;p class=</w:t>
-      </w:r>
-      <w:r>
-        <w:rPr>
-          <w:color w:val="FF007F"/>
-        </w:rPr>
-        <w:t>\"</w:t>
-      </w:r>
-      <w:r>
-        <w:t>card-text</w:t>
-      </w:r>
-      <w:r>
-        <w:rPr>
-          <w:color w:val="FF007F"/>
-        </w:rPr>
-        <w:t>\"</w:t>
-      </w:r>
-      <w:r>
-        <w:t>&gt;&lt;a href=</w:t>
-      </w:r>
-      <w:r>
-        <w:rPr>
-          <w:color w:val="FF007F"/>
-        </w:rPr>
-        <w:t>\"</w:t>
-      </w:r>
-      <w:r>
-        <w:t>DetailsPizza.exe?pizzaid=</w:t>
-      </w:r>
-      <w:r>
-        <w:rPr>
-          <w:color w:val="000000"/>
-        </w:rPr>
-        <w:t>{pizza.Id}</w:t>
-      </w:r>
-      <w:r>
-        <w:rPr>
-          <w:color w:val="FF007F"/>
-        </w:rPr>
-        <w:t>\"</w:t>
-      </w:r>
-      <w:r>
-        <w:t>&gt;Recipe&lt;/a&gt;&lt;/p&gt;"</w:t>
-      </w:r>
-      <w:r>
-        <w:rPr>
-          <w:color w:val="000000"/>
-        </w:rPr>
-        <w:t>);</w:t>
-      </w:r>
-      <w:r>
-        <w:rPr>
-          <w:color w:val="000000"/>
-        </w:rPr>
-        <w:br/>
-      </w:r>
-      <w:r>
-        <w:rPr>
-          <w:color w:val="000000"/>
-        </w:rPr>
-        <w:tab/>
-      </w:r>
-      <w:r>
-        <w:rPr>
-          <w:color w:val="2B91AF"/>
-        </w:rPr>
-        <w:t>Console</w:t>
-      </w:r>
-      <w:r>
-        <w:rPr>
-          <w:color w:val="000000"/>
-        </w:rPr>
-        <w:t>.WriteLine(</w:t>
-      </w:r>
-      <w:r>
-        <w:t>"&lt;form method=</w:t>
-      </w:r>
-      <w:r>
-        <w:rPr>
-          <w:color w:val="FF007F"/>
-        </w:rPr>
-        <w:t>\"</w:t>
-      </w:r>
-      <w:r>
-        <w:t>POST</w:t>
-      </w:r>
-      <w:r>
-        <w:rPr>
-          <w:color w:val="FF007F"/>
-        </w:rPr>
-        <w:t>\"</w:t>
-      </w:r>
-      <w:r>
-        <w:t>&gt;"</w:t>
-      </w:r>
-      <w:r>
-        <w:rPr>
-          <w:color w:val="000000"/>
-        </w:rPr>
-        <w:t>);</w:t>
-      </w:r>
-      <w:r>
-        <w:rPr>
-          <w:color w:val="000000"/>
-        </w:rPr>
-        <w:br/>
-      </w:r>
-      <w:r>
-        <w:rPr>
-          <w:color w:val="000000"/>
-        </w:rPr>
-        <w:tab/>
-      </w:r>
-      <w:r>
-        <w:rPr>
-          <w:color w:val="2B91AF"/>
-        </w:rPr>
-        <w:t>Console</w:t>
-      </w:r>
-      <w:r>
-        <w:rPr>
-          <w:color w:val="000000"/>
-        </w:rPr>
-        <w:t>.WriteLine(</w:t>
-      </w:r>
-      <w:r>
-        <w:t>$"&lt;div class=</w:t>
-      </w:r>
-      <w:r>
-        <w:rPr>
-          <w:color w:val="FF007F"/>
-        </w:rPr>
-        <w:t>\"</w:t>
-      </w:r>
-      <w:r>
-        <w:t>radio</w:t>
-      </w:r>
-      <w:r>
-        <w:rPr>
-          <w:color w:val="FF007F"/>
-        </w:rPr>
-        <w:t>\"</w:t>
-      </w:r>
-      <w:r>
-        <w:t xml:space="preserve">&gt;&lt;label&gt;&lt;input type = </w:t>
-      </w:r>
-      <w:r>
-        <w:rPr>
-          <w:color w:val="FF007F"/>
-        </w:rPr>
-        <w:t>\"</w:t>
-      </w:r>
-      <w:r>
-        <w:t>radio</w:t>
-      </w:r>
-      <w:r>
-        <w:rPr>
-          <w:color w:val="FF007F"/>
-        </w:rPr>
-        <w:t>\"</w:t>
-      </w:r>
-      <w:r>
-        <w:t xml:space="preserve"> name=</w:t>
-      </w:r>
-      <w:r>
-        <w:rPr>
-          <w:color w:val="FF007F"/>
-        </w:rPr>
-        <w:t>\"</w:t>
-      </w:r>
-      <w:r>
-        <w:t>pizzaVote</w:t>
-      </w:r>
-      <w:r>
-        <w:rPr>
-          <w:color w:val="FF007F"/>
-        </w:rPr>
-        <w:t>\"</w:t>
-      </w:r>
-      <w:r>
-        <w:t xml:space="preserve"> value=</w:t>
-      </w:r>
-      <w:r>
-        <w:rPr>
-          <w:color w:val="FF007F"/>
-        </w:rPr>
-        <w:t>\"</w:t>
-      </w:r>
-      <w:r>
-        <w:t>up</w:t>
-      </w:r>
-      <w:r>
-        <w:rPr>
-          <w:color w:val="FF007F"/>
-        </w:rPr>
-        <w:t>\"</w:t>
-      </w:r>
-      <w:r>
-        <w:t>&gt;Up&lt;/label&gt;&lt;/div&gt;"</w:t>
-      </w:r>
-      <w:r>
-        <w:rPr>
-          <w:color w:val="000000"/>
-        </w:rPr>
-        <w:t xml:space="preserve">);              </w:t>
-      </w:r>
-      <w:r>
-        <w:rPr>
-          <w:color w:val="000000"/>
-        </w:rPr>
-        <w:tab/>
-      </w:r>
-      <w:r>
-        <w:rPr>
-          <w:color w:val="2B91AF"/>
-        </w:rPr>
-        <w:t>Console</w:t>
-      </w:r>
-      <w:r>
-        <w:rPr>
-          <w:color w:val="000000"/>
-        </w:rPr>
-        <w:t>.WriteLine(</w:t>
-      </w:r>
-      <w:r>
-        <w:t>$"&lt;div class=</w:t>
-      </w:r>
-      <w:r>
-        <w:rPr>
-          <w:color w:val="FF007F"/>
-        </w:rPr>
-        <w:t>\"</w:t>
-      </w:r>
-      <w:r>
-        <w:t>radio</w:t>
-      </w:r>
-      <w:r>
-        <w:rPr>
-          <w:color w:val="FF007F"/>
-        </w:rPr>
-        <w:t>\"</w:t>
-      </w:r>
-      <w:r>
-        <w:t xml:space="preserve">&gt;&lt;label&gt;&lt;input type = </w:t>
-      </w:r>
-      <w:r>
-        <w:rPr>
-          <w:color w:val="FF007F"/>
-        </w:rPr>
-        <w:t>\"</w:t>
-      </w:r>
-      <w:r>
-        <w:t>radio</w:t>
-      </w:r>
-      <w:r>
-        <w:rPr>
-          <w:color w:val="FF007F"/>
-        </w:rPr>
-        <w:t>\"</w:t>
-      </w:r>
-      <w:r>
-        <w:t xml:space="preserve"> name=</w:t>
-      </w:r>
-      <w:r>
-        <w:rPr>
-          <w:color w:val="FF007F"/>
-        </w:rPr>
-        <w:t>\"</w:t>
-      </w:r>
-      <w:r>
-        <w:t>pizzaVote</w:t>
-      </w:r>
-      <w:r>
-        <w:rPr>
-          <w:color w:val="FF007F"/>
-        </w:rPr>
-        <w:t>\"</w:t>
-      </w:r>
-      <w:r>
-        <w:t xml:space="preserve"> value=</w:t>
-      </w:r>
-      <w:r>
-        <w:rPr>
-          <w:color w:val="FF007F"/>
-        </w:rPr>
-        <w:t>\"</w:t>
-      </w:r>
-      <w:r>
-        <w:t>down</w:t>
-      </w:r>
-      <w:r>
-        <w:rPr>
-          <w:color w:val="FF007F"/>
-        </w:rPr>
-        <w:t>\"</w:t>
-      </w:r>
-      <w:r>
-        <w:t>&gt;Down&lt;/label&gt;&lt;/div&gt;"</w:t>
-      </w:r>
-      <w:r>
-        <w:rPr>
-          <w:color w:val="000000"/>
-        </w:rPr>
-        <w:t xml:space="preserve">);              </w:t>
-      </w:r>
-      <w:r>
-        <w:rPr>
-          <w:color w:val="000000"/>
-        </w:rPr>
-        <w:tab/>
-      </w:r>
-      <w:r>
-        <w:rPr>
-          <w:color w:val="2B91AF"/>
-        </w:rPr>
-        <w:t>Console</w:t>
-      </w:r>
-      <w:r>
-        <w:rPr>
-          <w:color w:val="000000"/>
-        </w:rPr>
-        <w:t>.WriteLine(</w:t>
-      </w:r>
-      <w:r>
-        <w:t>$"&lt;input type=</w:t>
-      </w:r>
-      <w:r>
-        <w:rPr>
-          <w:color w:val="FF007F"/>
-        </w:rPr>
-        <w:t>\"</w:t>
-      </w:r>
-      <w:r>
-        <w:t>hidden</w:t>
-      </w:r>
-      <w:r>
-        <w:rPr>
-          <w:color w:val="FF007F"/>
-        </w:rPr>
-        <w:t>\"</w:t>
-      </w:r>
-      <w:r>
-        <w:t xml:space="preserve"> name=</w:t>
-      </w:r>
-      <w:r>
-        <w:rPr>
-          <w:color w:val="FF007F"/>
-        </w:rPr>
-        <w:t>\"</w:t>
-      </w:r>
-      <w:r>
-        <w:t>pizzaid</w:t>
-      </w:r>
-      <w:r>
-        <w:rPr>
-          <w:color w:val="FF007F"/>
-        </w:rPr>
-        <w:t>\"</w:t>
-      </w:r>
-      <w:r>
-        <w:t xml:space="preserve"> value=</w:t>
-      </w:r>
-      <w:r>
-        <w:rPr>
-          <w:color w:val="FF007F"/>
-        </w:rPr>
-        <w:t>\"</w:t>
-      </w:r>
-      <w:r>
-        <w:rPr>
-          <w:color w:val="000000"/>
-        </w:rPr>
-        <w:t>{pizza.Id}</w:t>
-      </w:r>
-      <w:r>
-        <w:rPr>
-          <w:color w:val="FF007F"/>
-        </w:rPr>
-        <w:t>\"</w:t>
-      </w:r>
-      <w:r>
-        <w:t xml:space="preserve"> /&gt;"</w:t>
-      </w:r>
-      <w:r>
-        <w:rPr>
-          <w:color w:val="000000"/>
-        </w:rPr>
-        <w:t>);</w:t>
-      </w:r>
-      <w:r>
-        <w:rPr>
-          <w:color w:val="000000"/>
-        </w:rPr>
-        <w:br/>
-      </w:r>
-      <w:r>
-        <w:rPr>
-          <w:color w:val="2B91AF"/>
-        </w:rPr>
-        <w:tab/>
-      </w:r>
-      <w:r>
-        <w:rPr>
-          <w:color w:val="2B91AF"/>
-        </w:rPr>
-        <w:t>Console</w:t>
-      </w:r>
-      <w:r>
-        <w:rPr>
-          <w:color w:val="000000"/>
-        </w:rPr>
-        <w:t>.WriteLine(</w:t>
-      </w:r>
-      <w:r>
-        <w:t>"&lt;input type=</w:t>
-      </w:r>
-      <w:r>
-        <w:rPr>
-          <w:color w:val="FF007F"/>
-        </w:rPr>
-        <w:t>\"</w:t>
-      </w:r>
-      <w:r>
-        <w:t>submit</w:t>
-      </w:r>
-      <w:r>
-        <w:rPr>
-          <w:color w:val="FF007F"/>
-        </w:rPr>
-        <w:t>\"</w:t>
-      </w:r>
-      <w:r>
-        <w:t xml:space="preserve"> class=</w:t>
-      </w:r>
-      <w:r>
-        <w:rPr>
-          <w:color w:val="FF007F"/>
-        </w:rPr>
-        <w:t>\"</w:t>
-      </w:r>
-      <w:r>
-        <w:t>btn btn-primary</w:t>
-      </w:r>
-      <w:r>
-        <w:rPr>
-          <w:color w:val="FF007F"/>
-        </w:rPr>
-        <w:t>\"</w:t>
-      </w:r>
-      <w:r>
-        <w:t xml:space="preserve"> value=</w:t>
-      </w:r>
-      <w:r>
-        <w:rPr>
-          <w:color w:val="FF007F"/>
-        </w:rPr>
-        <w:t>\"</w:t>
-      </w:r>
-      <w:r>
-        <w:t>Vote</w:t>
-      </w:r>
-      <w:r>
-        <w:rPr>
-          <w:color w:val="FF007F"/>
-        </w:rPr>
-        <w:t>\"</w:t>
-      </w:r>
-      <w:r>
-        <w:t xml:space="preserve"> /&gt;"</w:t>
-      </w:r>
-      <w:r>
-        <w:rPr>
-          <w:color w:val="000000"/>
-        </w:rPr>
-        <w:t>);</w:t>
-      </w:r>
+      <w:bookmarkEnd w:id="6"/>
+      <w:bookmarkEnd w:id="7"/>
     </w:p>
     <w:p>
       <w:pPr>
         <w:pStyle w:val="Code"/>
-        <w:ind w:left="284" w:firstLine="4"/>
-        <w:rPr>
-          <w:color w:val="000000"/>
-        </w:rPr>
-      </w:pPr>
-      <w:r>
-        <w:rPr>
-          <w:color w:val="2B91AF"/>
-        </w:rPr>
-        <w:lastRenderedPageBreak/>
-        <w:t>Console</w:t>
-      </w:r>
-      <w:r>
-        <w:rPr>
-          <w:color w:val="000000"/>
-        </w:rPr>
-        <w:t>.WriteLine(</w:t>
-      </w:r>
-      <w:r>
-        <w:t>"&lt;/form&gt;"</w:t>
-      </w:r>
-      <w:r>
-        <w:rPr>
-          <w:color w:val="000000"/>
-        </w:rPr>
-        <w:t>);</w:t>
-      </w:r>
+        <w:rPr>
+          <w:b w:val="0"/>
+        </w:rPr>
+      </w:pPr>
       <w:r>
         <w:rPr>
           <w:color w:val="000000"/>
@@ -2487,57 +1644,42 @@
       </w:r>
       <w:r>
         <w:rPr>
-          <w:color w:val="2B91AF"/>
-        </w:rPr>
-        <w:t>Console</w:t>
-      </w:r>
-      <w:r>
-        <w:rPr>
-          <w:color w:val="000000"/>
-        </w:rPr>
-        <w:t>.WriteLine(</w:t>
-      </w:r>
-      <w:r>
-        <w:t>"&lt;/div&gt;"</w:t>
-      </w:r>
-      <w:r>
-        <w:rPr>
-          <w:color w:val="000000"/>
-        </w:rPr>
-        <w:t>);</w:t>
-      </w:r>
-      <w:r>
-        <w:rPr>
-          <w:color w:val="000000"/>
-        </w:rPr>
-        <w:tab/>
-      </w:r>
-      <w:r>
-        <w:rPr>
-          <w:color w:val="000000"/>
-        </w:rPr>
-        <w:br/>
-      </w:r>
-      <w:r>
-        <w:rPr>
-          <w:color w:val="2B91AF"/>
-        </w:rPr>
-        <w:t>Console</w:t>
-      </w:r>
-      <w:r>
-        <w:rPr>
-          <w:color w:val="000000"/>
-        </w:rPr>
-        <w:t>.WriteLine(</w:t>
-      </w:r>
-      <w:r>
-        <w:t>"&lt;/div&gt;"</w:t>
-      </w:r>
-      <w:r>
-        <w:rPr>
-          <w:color w:val="000000"/>
-        </w:rPr>
-        <w:t>);</w:t>
+          <w:b w:val="0"/>
+        </w:rPr>
+        <w:t>In</w:t>
+      </w:r>
+      <w:r>
+        <w:t xml:space="preserve"> </w:t>
+      </w:r>
+      <w:r>
+        <w:rPr>
+          <w:b w:val="0"/>
+        </w:rPr>
+        <w:t>th</w:t>
+      </w:r>
+      <w:r>
+        <w:rPr>
+          <w:b w:val="0"/>
+        </w:rPr>
+        <w:t>e</w:t>
+      </w:r>
+      <w:r>
+        <w:rPr>
+          <w:b w:val="0"/>
+        </w:rPr>
+        <w:t xml:space="preserve"> </w:t>
+      </w:r>
+      <w:r>
+        <w:t>GenerateAllSuggestions()</w:t>
+      </w:r>
+      <w:r>
+        <w:t xml:space="preserve"> </w:t>
+      </w:r>
+      <w:r>
+        <w:rPr>
+          <w:b w:val="0"/>
+        </w:rPr>
+        <w:t xml:space="preserve">you need to take all the pizzas from the database and after that do the following: </w:t>
       </w:r>
     </w:p>
     <w:p>
@@ -2547,11 +1689,46 @@
           <w:color w:val="000000"/>
         </w:rPr>
       </w:pPr>
-      <w:r>
-        <w:rPr>
-          <w:color w:val="000000"/>
-        </w:rPr>
-        <w:t>}</w:t>
+      <w:bookmarkStart w:id="8" w:name="OLE_LINK9"/>
+      <w:bookmarkStart w:id="9" w:name="OLE_LINK10"/>
+      <w:r>
+        <w:rPr>
+          <w:color w:val="2B91AF"/>
+        </w:rPr>
+        <w:t>Console</w:t>
+      </w:r>
+      <w:r>
+        <w:rPr>
+          <w:color w:val="000000"/>
+        </w:rPr>
+        <w:t>.WriteLine(</w:t>
+      </w:r>
+      <w:r>
+        <w:t>"&lt;div class=</w:t>
+      </w:r>
+      <w:r>
+        <w:rPr>
+          <w:color w:val="FF007F"/>
+        </w:rPr>
+        <w:t>\"</w:t>
+      </w:r>
+      <w:r>
+        <w:t>card-deck</w:t>
+      </w:r>
+      <w:r>
+        <w:rPr>
+          <w:color w:val="FF007F"/>
+        </w:rPr>
+        <w:t>\"</w:t>
+      </w:r>
+      <w:r>
+        <w:t>&gt;"</w:t>
+      </w:r>
+      <w:r>
+        <w:rPr>
+          <w:color w:val="000000"/>
+        </w:rPr>
+        <w:t>);</w:t>
       </w:r>
       <w:r>
         <w:rPr>
@@ -2561,8 +1738,68 @@
       </w:r>
       <w:r>
         <w:rPr>
+          <w:color w:val="0000FF"/>
+        </w:rPr>
+        <w:t>foreach</w:t>
+      </w:r>
+      <w:r>
+        <w:rPr>
+          <w:color w:val="000000"/>
+        </w:rPr>
+        <w:t xml:space="preserve"> (</w:t>
+      </w:r>
+      <w:r>
+        <w:rPr>
+          <w:color w:val="0000FF"/>
+        </w:rPr>
+        <w:t>var</w:t>
+      </w:r>
+      <w:r>
+        <w:rPr>
+          <w:color w:val="000000"/>
+        </w:rPr>
+        <w:t xml:space="preserve"> pizza </w:t>
+      </w:r>
+      <w:r>
+        <w:rPr>
+          <w:color w:val="0000FF"/>
+        </w:rPr>
+        <w:t>in</w:t>
+      </w:r>
+      <w:r>
+        <w:rPr>
+          <w:color w:val="000000"/>
+        </w:rPr>
+        <w:t xml:space="preserve"> pizzas)</w:t>
+      </w:r>
+      <w:r>
+        <w:rPr>
+          <w:color w:val="000000"/>
+        </w:rPr>
+        <w:br/>
+      </w:r>
+      <w:r>
+        <w:rPr>
+          <w:color w:val="000000"/>
+        </w:rPr>
+        <w:t>{</w:t>
+      </w:r>
+      <w:r>
+        <w:rPr>
+          <w:color w:val="000000"/>
+        </w:rPr>
+        <w:br/>
+      </w:r>
+      <w:r>
+        <w:rPr>
           <w:color w:val="2B91AF"/>
         </w:rPr>
+        <w:tab/>
+      </w:r>
+      <w:r>
+        <w:rPr>
+          <w:color w:val="2B91AF"/>
+        </w:rPr>
         <w:t>Console</w:t>
       </w:r>
       <w:r>
@@ -2572,7 +1809,740 @@
         <w:t>.WriteLine(</w:t>
       </w:r>
       <w:r>
-        <w:t>"&lt;/div&gt;"</w:t>
+        <w:t>"&lt;div class=</w:t>
+      </w:r>
+      <w:r>
+        <w:rPr>
+          <w:color w:val="FF007F"/>
+        </w:rPr>
+        <w:t>\"</w:t>
+      </w:r>
+      <w:r>
+        <w:t>card</w:t>
+      </w:r>
+      <w:r>
+        <w:rPr>
+          <w:color w:val="FF007F"/>
+        </w:rPr>
+        <w:t>\"</w:t>
+      </w:r>
+      <w:r>
+        <w:t>&gt;"</w:t>
+      </w:r>
+      <w:r>
+        <w:rPr>
+          <w:color w:val="000000"/>
+        </w:rPr>
+        <w:t>);</w:t>
+      </w:r>
+      <w:r>
+        <w:rPr>
+          <w:color w:val="000000"/>
+        </w:rPr>
+        <w:br/>
+      </w:r>
+      <w:r>
+        <w:rPr>
+          <w:color w:val="2B91AF"/>
+        </w:rPr>
+        <w:tab/>
+      </w:r>
+      <w:r>
+        <w:rPr>
+          <w:color w:val="2B91AF"/>
+        </w:rPr>
+        <w:t>Console</w:t>
+      </w:r>
+      <w:r>
+        <w:rPr>
+          <w:color w:val="000000"/>
+        </w:rPr>
+        <w:t>.WriteLine(</w:t>
+      </w:r>
+      <w:r>
+        <w:t>$"&lt;img class=</w:t>
+      </w:r>
+      <w:r>
+        <w:rPr>
+          <w:color w:val="FF007F"/>
+        </w:rPr>
+        <w:t>\"</w:t>
+      </w:r>
+      <w:r>
+        <w:t>card-img-top</w:t>
+      </w:r>
+      <w:r>
+        <w:rPr>
+          <w:color w:val="FF007F"/>
+        </w:rPr>
+        <w:t>\"</w:t>
+      </w:r>
+      <w:r>
+        <w:t xml:space="preserve"> src=</w:t>
+      </w:r>
+      <w:r>
+        <w:rPr>
+          <w:color w:val="FF007F"/>
+        </w:rPr>
+        <w:t>\"</w:t>
+      </w:r>
+      <w:r>
+        <w:rPr>
+          <w:color w:val="000000"/>
+        </w:rPr>
+        <w:t>{pizza.ImageUrl}</w:t>
+      </w:r>
+      <w:r>
+        <w:rPr>
+          <w:color w:val="FF007F"/>
+        </w:rPr>
+        <w:t>\"</w:t>
+      </w:r>
+      <w:r>
+        <w:t xml:space="preserve"> width=</w:t>
+      </w:r>
+      <w:r>
+        <w:rPr>
+          <w:color w:val="FF007F"/>
+        </w:rPr>
+        <w:t>\"</w:t>
+      </w:r>
+      <w:r>
+        <w:t>200px</w:t>
+      </w:r>
+      <w:r>
+        <w:rPr>
+          <w:color w:val="FF007F"/>
+        </w:rPr>
+        <w:t>\"</w:t>
+      </w:r>
+      <w:r>
+        <w:t>alt=</w:t>
+      </w:r>
+      <w:r>
+        <w:rPr>
+          <w:color w:val="FF007F"/>
+        </w:rPr>
+        <w:t>\"</w:t>
+      </w:r>
+      <w:r>
+        <w:t>Card image cap</w:t>
+      </w:r>
+      <w:r>
+        <w:rPr>
+          <w:color w:val="FF007F"/>
+        </w:rPr>
+        <w:t>\"</w:t>
+      </w:r>
+      <w:r>
+        <w:t>&gt;"</w:t>
+      </w:r>
+      <w:r>
+        <w:rPr>
+          <w:color w:val="000000"/>
+        </w:rPr>
+        <w:t>);</w:t>
+      </w:r>
+      <w:r>
+        <w:rPr>
+          <w:color w:val="000000"/>
+        </w:rPr>
+        <w:br/>
+      </w:r>
+      <w:r>
+        <w:rPr>
+          <w:color w:val="000000"/>
+        </w:rPr>
+        <w:tab/>
+      </w:r>
+      <w:r>
+        <w:rPr>
+          <w:color w:val="2B91AF"/>
+        </w:rPr>
+        <w:t>Console</w:t>
+      </w:r>
+      <w:r>
+        <w:rPr>
+          <w:color w:val="000000"/>
+        </w:rPr>
+        <w:t>.WriteLine(</w:t>
+      </w:r>
+      <w:r>
+        <w:t>"&lt;div class=</w:t>
+      </w:r>
+      <w:r>
+        <w:rPr>
+          <w:color w:val="FF007F"/>
+        </w:rPr>
+        <w:t>\"</w:t>
+      </w:r>
+      <w:r>
+        <w:t>card-block</w:t>
+      </w:r>
+      <w:r>
+        <w:rPr>
+          <w:color w:val="FF007F"/>
+        </w:rPr>
+        <w:t>\"</w:t>
+      </w:r>
+      <w:r>
+        <w:t>&gt;"</w:t>
+      </w:r>
+      <w:r>
+        <w:rPr>
+          <w:color w:val="000000"/>
+        </w:rPr>
+        <w:t xml:space="preserve">);                </w:t>
+      </w:r>
+      <w:r>
+        <w:rPr>
+          <w:color w:val="000000"/>
+        </w:rPr>
+        <w:tab/>
+      </w:r>
+      <w:r>
+        <w:rPr>
+          <w:color w:val="2B91AF"/>
+        </w:rPr>
+        <w:t>Console</w:t>
+      </w:r>
+      <w:r>
+        <w:rPr>
+          <w:color w:val="000000"/>
+        </w:rPr>
+        <w:t>.WriteLine(</w:t>
+      </w:r>
+      <w:r>
+        <w:t>$"&lt;h4 class=</w:t>
+      </w:r>
+      <w:r>
+        <w:rPr>
+          <w:color w:val="FF007F"/>
+        </w:rPr>
+        <w:t>\"</w:t>
+      </w:r>
+      <w:r>
+        <w:t>card-title</w:t>
+      </w:r>
+      <w:r>
+        <w:rPr>
+          <w:color w:val="FF007F"/>
+        </w:rPr>
+        <w:t>\"</w:t>
+      </w:r>
+      <w:r>
+        <w:t>&gt;</w:t>
+      </w:r>
+      <w:r>
+        <w:rPr>
+          <w:color w:val="000000"/>
+        </w:rPr>
+        <w:t>{pizza.Title}</w:t>
+      </w:r>
+      <w:r>
+        <w:t>&lt;/h4&gt;"</w:t>
+      </w:r>
+      <w:r>
+        <w:rPr>
+          <w:color w:val="000000"/>
+        </w:rPr>
+        <w:t>);</w:t>
+      </w:r>
+      <w:r>
+        <w:rPr>
+          <w:color w:val="000000"/>
+        </w:rPr>
+        <w:br/>
+      </w:r>
+      <w:r>
+        <w:rPr>
+          <w:color w:val="000000"/>
+        </w:rPr>
+        <w:tab/>
+      </w:r>
+      <w:r>
+        <w:rPr>
+          <w:color w:val="2B91AF"/>
+        </w:rPr>
+        <w:t>Console</w:t>
+      </w:r>
+      <w:r>
+        <w:rPr>
+          <w:color w:val="000000"/>
+        </w:rPr>
+        <w:t>.WriteLine(</w:t>
+      </w:r>
+      <w:r>
+        <w:t>$"&lt;p class=</w:t>
+      </w:r>
+      <w:r>
+        <w:rPr>
+          <w:color w:val="FF007F"/>
+        </w:rPr>
+        <w:t>\"</w:t>
+      </w:r>
+      <w:r>
+        <w:t>card-text</w:t>
+      </w:r>
+      <w:r>
+        <w:rPr>
+          <w:color w:val="FF007F"/>
+        </w:rPr>
+        <w:t>\"</w:t>
+      </w:r>
+      <w:r>
+        <w:t>&gt;&lt;a href=</w:t>
+      </w:r>
+      <w:r>
+        <w:rPr>
+          <w:color w:val="FF007F"/>
+        </w:rPr>
+        <w:t>\"</w:t>
+      </w:r>
+      <w:r>
+        <w:t>DetailsPizza.exe?pizzaid=</w:t>
+      </w:r>
+      <w:r>
+        <w:rPr>
+          <w:color w:val="000000"/>
+        </w:rPr>
+        <w:t>{pizza.Id}</w:t>
+      </w:r>
+      <w:r>
+        <w:rPr>
+          <w:color w:val="FF007F"/>
+        </w:rPr>
+        <w:t>\"</w:t>
+      </w:r>
+      <w:r>
+        <w:t>&gt;Recipe&lt;/a&gt;&lt;/p&gt;"</w:t>
+      </w:r>
+      <w:r>
+        <w:rPr>
+          <w:color w:val="000000"/>
+        </w:rPr>
+        <w:t>);</w:t>
+      </w:r>
+      <w:r>
+        <w:rPr>
+          <w:color w:val="000000"/>
+        </w:rPr>
+        <w:br/>
+      </w:r>
+      <w:r>
+        <w:rPr>
+          <w:color w:val="000000"/>
+        </w:rPr>
+        <w:tab/>
+      </w:r>
+      <w:r>
+        <w:rPr>
+          <w:color w:val="2B91AF"/>
+        </w:rPr>
+        <w:t>Console</w:t>
+      </w:r>
+      <w:r>
+        <w:rPr>
+          <w:color w:val="000000"/>
+        </w:rPr>
+        <w:t>.WriteLine(</w:t>
+      </w:r>
+      <w:r>
+        <w:t>"&lt;form method=</w:t>
+      </w:r>
+      <w:r>
+        <w:rPr>
+          <w:color w:val="FF007F"/>
+        </w:rPr>
+        <w:t>\"</w:t>
+      </w:r>
+      <w:r>
+        <w:t>POST</w:t>
+      </w:r>
+      <w:r>
+        <w:rPr>
+          <w:color w:val="FF007F"/>
+        </w:rPr>
+        <w:t>\"</w:t>
+      </w:r>
+      <w:r>
+        <w:t>&gt;"</w:t>
+      </w:r>
+      <w:r>
+        <w:rPr>
+          <w:color w:val="000000"/>
+        </w:rPr>
+        <w:t>);</w:t>
+      </w:r>
+      <w:r>
+        <w:rPr>
+          <w:color w:val="000000"/>
+        </w:rPr>
+        <w:br/>
+      </w:r>
+      <w:r>
+        <w:rPr>
+          <w:color w:val="000000"/>
+        </w:rPr>
+        <w:tab/>
+      </w:r>
+      <w:r>
+        <w:rPr>
+          <w:color w:val="2B91AF"/>
+        </w:rPr>
+        <w:t>Console</w:t>
+      </w:r>
+      <w:r>
+        <w:rPr>
+          <w:color w:val="000000"/>
+        </w:rPr>
+        <w:t>.WriteLine(</w:t>
+      </w:r>
+      <w:r>
+        <w:t>$"&lt;div class=</w:t>
+      </w:r>
+      <w:r>
+        <w:rPr>
+          <w:color w:val="FF007F"/>
+        </w:rPr>
+        <w:t>\"</w:t>
+      </w:r>
+      <w:r>
+        <w:t>radio</w:t>
+      </w:r>
+      <w:r>
+        <w:rPr>
+          <w:color w:val="FF007F"/>
+        </w:rPr>
+        <w:t>\"</w:t>
+      </w:r>
+      <w:r>
+        <w:t xml:space="preserve">&gt;&lt;label&gt;&lt;input type = </w:t>
+      </w:r>
+      <w:r>
+        <w:rPr>
+          <w:color w:val="FF007F"/>
+        </w:rPr>
+        <w:t>\"</w:t>
+      </w:r>
+      <w:r>
+        <w:t>radio</w:t>
+      </w:r>
+      <w:r>
+        <w:rPr>
+          <w:color w:val="FF007F"/>
+        </w:rPr>
+        <w:t>\"</w:t>
+      </w:r>
+      <w:r>
+        <w:t xml:space="preserve"> name=</w:t>
+      </w:r>
+      <w:r>
+        <w:rPr>
+          <w:color w:val="FF007F"/>
+        </w:rPr>
+        <w:t>\"</w:t>
+      </w:r>
+      <w:r>
+        <w:t>pizzaVote</w:t>
+      </w:r>
+      <w:r>
+        <w:rPr>
+          <w:color w:val="FF007F"/>
+        </w:rPr>
+        <w:t>\"</w:t>
+      </w:r>
+      <w:r>
+        <w:t xml:space="preserve"> value=</w:t>
+      </w:r>
+      <w:r>
+        <w:rPr>
+          <w:color w:val="FF007F"/>
+        </w:rPr>
+        <w:t>\"</w:t>
+      </w:r>
+      <w:r>
+        <w:t>up</w:t>
+      </w:r>
+      <w:r>
+        <w:rPr>
+          <w:color w:val="FF007F"/>
+        </w:rPr>
+        <w:t>\"</w:t>
+      </w:r>
+      <w:r>
+        <w:t>&gt;Up&lt;/label&gt;&lt;/div&gt;"</w:t>
+      </w:r>
+      <w:r>
+        <w:rPr>
+          <w:color w:val="000000"/>
+        </w:rPr>
+        <w:t xml:space="preserve">);              </w:t>
+      </w:r>
+      <w:r>
+        <w:rPr>
+          <w:color w:val="000000"/>
+        </w:rPr>
+        <w:tab/>
+      </w:r>
+      <w:r>
+        <w:rPr>
+          <w:color w:val="2B91AF"/>
+        </w:rPr>
+        <w:t>Console</w:t>
+      </w:r>
+      <w:r>
+        <w:rPr>
+          <w:color w:val="000000"/>
+        </w:rPr>
+        <w:t>.WriteLine(</w:t>
+      </w:r>
+      <w:r>
+        <w:t>$"&lt;div class=</w:t>
+      </w:r>
+      <w:r>
+        <w:rPr>
+          <w:color w:val="FF007F"/>
+        </w:rPr>
+        <w:t>\"</w:t>
+      </w:r>
+      <w:r>
+        <w:t>radio</w:t>
+      </w:r>
+      <w:r>
+        <w:rPr>
+          <w:color w:val="FF007F"/>
+        </w:rPr>
+        <w:t>\"</w:t>
+      </w:r>
+      <w:r>
+        <w:t xml:space="preserve">&gt;&lt;label&gt;&lt;input type = </w:t>
+      </w:r>
+      <w:r>
+        <w:rPr>
+          <w:color w:val="FF007F"/>
+        </w:rPr>
+        <w:t>\"</w:t>
+      </w:r>
+      <w:r>
+        <w:t>radio</w:t>
+      </w:r>
+      <w:r>
+        <w:rPr>
+          <w:color w:val="FF007F"/>
+        </w:rPr>
+        <w:t>\"</w:t>
+      </w:r>
+      <w:r>
+        <w:t xml:space="preserve"> name=</w:t>
+      </w:r>
+      <w:r>
+        <w:rPr>
+          <w:color w:val="FF007F"/>
+        </w:rPr>
+        <w:t>\"</w:t>
+      </w:r>
+      <w:r>
+        <w:t>pizzaVote</w:t>
+      </w:r>
+      <w:r>
+        <w:rPr>
+          <w:color w:val="FF007F"/>
+        </w:rPr>
+        <w:t>\"</w:t>
+      </w:r>
+      <w:r>
+        <w:t xml:space="preserve"> value=</w:t>
+      </w:r>
+      <w:r>
+        <w:rPr>
+          <w:color w:val="FF007F"/>
+        </w:rPr>
+        <w:t>\"</w:t>
+      </w:r>
+      <w:r>
+        <w:t>down</w:t>
+      </w:r>
+      <w:r>
+        <w:rPr>
+          <w:color w:val="FF007F"/>
+        </w:rPr>
+        <w:t>\"</w:t>
+      </w:r>
+      <w:r>
+        <w:t>&gt;Down&lt;/label&gt;&lt;/div&gt;"</w:t>
+      </w:r>
+      <w:r>
+        <w:rPr>
+          <w:color w:val="000000"/>
+        </w:rPr>
+        <w:t xml:space="preserve">);              </w:t>
+      </w:r>
+      <w:r>
+        <w:rPr>
+          <w:color w:val="000000"/>
+        </w:rPr>
+        <w:tab/>
+      </w:r>
+      <w:r>
+        <w:rPr>
+          <w:color w:val="2B91AF"/>
+        </w:rPr>
+        <w:t>Console</w:t>
+      </w:r>
+      <w:r>
+        <w:rPr>
+          <w:color w:val="000000"/>
+        </w:rPr>
+        <w:t>.WriteLine(</w:t>
+      </w:r>
+      <w:r>
+        <w:t>$"&lt;input type=</w:t>
+      </w:r>
+      <w:r>
+        <w:rPr>
+          <w:color w:val="FF007F"/>
+        </w:rPr>
+        <w:t>\"</w:t>
+      </w:r>
+      <w:r>
+        <w:t>hidden</w:t>
+      </w:r>
+      <w:r>
+        <w:rPr>
+          <w:color w:val="FF007F"/>
+        </w:rPr>
+        <w:t>\"</w:t>
+      </w:r>
+      <w:r>
+        <w:t xml:space="preserve"> name=</w:t>
+      </w:r>
+      <w:r>
+        <w:rPr>
+          <w:color w:val="FF007F"/>
+        </w:rPr>
+        <w:t>\"</w:t>
+      </w:r>
+      <w:r>
+        <w:t>pizzaid</w:t>
+      </w:r>
+      <w:r>
+        <w:rPr>
+          <w:color w:val="FF007F"/>
+        </w:rPr>
+        <w:t>\"</w:t>
+      </w:r>
+      <w:r>
+        <w:t xml:space="preserve"> value=</w:t>
+      </w:r>
+      <w:r>
+        <w:rPr>
+          <w:color w:val="FF007F"/>
+        </w:rPr>
+        <w:t>\"</w:t>
+      </w:r>
+      <w:r>
+        <w:rPr>
+          <w:color w:val="000000"/>
+        </w:rPr>
+        <w:t>{pizza.Id}</w:t>
+      </w:r>
+      <w:r>
+        <w:rPr>
+          <w:color w:val="FF007F"/>
+        </w:rPr>
+        <w:t>\"</w:t>
+      </w:r>
+      <w:r>
+        <w:t xml:space="preserve"> /&gt;"</w:t>
+      </w:r>
+      <w:r>
+        <w:rPr>
+          <w:color w:val="000000"/>
+        </w:rPr>
+        <w:t>);</w:t>
+      </w:r>
+      <w:r>
+        <w:rPr>
+          <w:color w:val="000000"/>
+        </w:rPr>
+        <w:br/>
+      </w:r>
+      <w:r>
+        <w:rPr>
+          <w:color w:val="2B91AF"/>
+        </w:rPr>
+        <w:lastRenderedPageBreak/>
+        <w:tab/>
+      </w:r>
+      <w:r>
+        <w:rPr>
+          <w:color w:val="2B91AF"/>
+        </w:rPr>
+        <w:t>Console</w:t>
+      </w:r>
+      <w:r>
+        <w:rPr>
+          <w:color w:val="000000"/>
+        </w:rPr>
+        <w:t>.WriteLine(</w:t>
+      </w:r>
+      <w:r>
+        <w:t>"&lt;input type=</w:t>
+      </w:r>
+      <w:r>
+        <w:rPr>
+          <w:color w:val="FF007F"/>
+        </w:rPr>
+        <w:t>\"</w:t>
+      </w:r>
+      <w:r>
+        <w:t>submit</w:t>
+      </w:r>
+      <w:r>
+        <w:rPr>
+          <w:color w:val="FF007F"/>
+        </w:rPr>
+        <w:t>\"</w:t>
+      </w:r>
+      <w:r>
+        <w:t xml:space="preserve"> class=</w:t>
+      </w:r>
+      <w:r>
+        <w:rPr>
+          <w:color w:val="FF007F"/>
+        </w:rPr>
+        <w:t>\"</w:t>
+      </w:r>
+      <w:r>
+        <w:t>btn btn-primary</w:t>
+      </w:r>
+      <w:r>
+        <w:rPr>
+          <w:color w:val="FF007F"/>
+        </w:rPr>
+        <w:t>\"</w:t>
+      </w:r>
+      <w:r>
+        <w:t xml:space="preserve"> value=</w:t>
+      </w:r>
+      <w:r>
+        <w:rPr>
+          <w:color w:val="FF007F"/>
+        </w:rPr>
+        <w:t>\"</w:t>
+      </w:r>
+      <w:r>
+        <w:t>Vote</w:t>
+      </w:r>
+      <w:r>
+        <w:rPr>
+          <w:color w:val="FF007F"/>
+        </w:rPr>
+        <w:t>\"</w:t>
+      </w:r>
+      <w:r>
+        <w:t xml:space="preserve"> /&gt;"</w:t>
       </w:r>
       <w:r>
         <w:rPr>
@@ -2582,7 +2552,152 @@
       </w:r>
     </w:p>
     <w:p>
-      <w:r>
+      <w:pPr>
+        <w:pStyle w:val="Code"/>
+        <w:ind w:left="284" w:firstLine="4"/>
+        <w:rPr>
+          <w:color w:val="000000"/>
+        </w:rPr>
+      </w:pPr>
+      <w:r>
+        <w:rPr>
+          <w:color w:val="2B91AF"/>
+        </w:rPr>
+        <w:t>Console</w:t>
+      </w:r>
+      <w:r>
+        <w:rPr>
+          <w:color w:val="000000"/>
+        </w:rPr>
+        <w:t>.WriteLine(</w:t>
+      </w:r>
+      <w:r>
+        <w:t>"&lt;/form&gt;"</w:t>
+      </w:r>
+      <w:r>
+        <w:rPr>
+          <w:color w:val="000000"/>
+        </w:rPr>
+        <w:t>);</w:t>
+      </w:r>
+      <w:r>
+        <w:rPr>
+          <w:color w:val="000000"/>
+        </w:rPr>
+        <w:br/>
+      </w:r>
+      <w:r>
+        <w:rPr>
+          <w:color w:val="2B91AF"/>
+        </w:rPr>
+        <w:t>Console</w:t>
+      </w:r>
+      <w:r>
+        <w:rPr>
+          <w:color w:val="000000"/>
+        </w:rPr>
+        <w:t>.WriteLine(</w:t>
+      </w:r>
+      <w:r>
+        <w:t>"&lt;/div&gt;"</w:t>
+      </w:r>
+      <w:r>
+        <w:rPr>
+          <w:color w:val="000000"/>
+        </w:rPr>
+        <w:t>);</w:t>
+      </w:r>
+      <w:r>
+        <w:rPr>
+          <w:color w:val="000000"/>
+        </w:rPr>
+        <w:tab/>
+      </w:r>
+      <w:r>
+        <w:rPr>
+          <w:color w:val="000000"/>
+        </w:rPr>
+        <w:br/>
+      </w:r>
+      <w:r>
+        <w:rPr>
+          <w:color w:val="2B91AF"/>
+        </w:rPr>
+        <w:t>Console</w:t>
+      </w:r>
+      <w:r>
+        <w:rPr>
+          <w:color w:val="000000"/>
+        </w:rPr>
+        <w:t>.WriteLine(</w:t>
+      </w:r>
+      <w:r>
+        <w:t>"&lt;/div&gt;"</w:t>
+      </w:r>
+      <w:r>
+        <w:rPr>
+          <w:color w:val="000000"/>
+        </w:rPr>
+        <w:t>);</w:t>
+      </w:r>
+    </w:p>
+    <w:p>
+      <w:pPr>
+        <w:pStyle w:val="Code"/>
+        <w:rPr>
+          <w:color w:val="000000"/>
+        </w:rPr>
+      </w:pPr>
+      <w:r>
+        <w:rPr>
+          <w:color w:val="000000"/>
+        </w:rPr>
+        <w:t>}</w:t>
+      </w:r>
+      <w:r>
+        <w:rPr>
+          <w:color w:val="000000"/>
+        </w:rPr>
+        <w:br/>
+      </w:r>
+      <w:r>
+        <w:rPr>
+          <w:color w:val="2B91AF"/>
+        </w:rPr>
+        <w:t>Console</w:t>
+      </w:r>
+      <w:r>
+        <w:rPr>
+          <w:color w:val="000000"/>
+        </w:rPr>
+        <w:t>.WriteLine(</w:t>
+      </w:r>
+      <w:r>
+        <w:t>"&lt;/div&gt;"</w:t>
+      </w:r>
+      <w:r>
+        <w:rPr>
+          <w:color w:val="000000"/>
+        </w:rPr>
+        <w:t>);</w:t>
+      </w:r>
+    </w:p>
+    <w:bookmarkEnd w:id="8"/>
+    <w:bookmarkEnd w:id="9"/>
+    <w:p>
+      <w:pPr>
+        <w:rPr>
+          <w:b/>
+          <w:strike/>
+          <w:color w:val="FF0000"/>
+        </w:rPr>
+      </w:pPr>
+      <w:r>
+        <w:rPr>
+          <w:b/>
+          <w:strike/>
+          <w:color w:val="FF0000"/>
+        </w:rPr>
         <w:t xml:space="preserve">Since the upper method is going to display all the suggested pizzas, lets now make the pizza suggestion possible. </w:t>
       </w:r>
     </w:p>
@@ -2601,222 +2716,405 @@
     </w:p>
     <w:p>
       <w:r>
+        <w:rPr>
+          <w:strike/>
+        </w:rPr>
         <w:t xml:space="preserve">Create a new console application called </w:t>
       </w:r>
       <w:proofErr w:type="spellStart"/>
       <w:r>
+        <w:rPr>
+          <w:strike/>
+        </w:rPr>
         <w:t>AddPizza</w:t>
       </w:r>
       <w:proofErr w:type="spellEnd"/>
       <w:r>
+        <w:rPr>
+          <w:strike/>
+        </w:rPr>
         <w:t xml:space="preserve">. </w:t>
       </w:r>
       <w:r>
+        <w:rPr>
+          <w:strike/>
+        </w:rPr>
         <w:t xml:space="preserve">Again, check if the user is logged and if he is not, display the </w:t>
       </w:r>
       <w:r>
         <w:rPr>
           <w:rStyle w:val="CodeChar"/>
+          <w:strike/>
         </w:rPr>
         <w:t>PageNotAllowed()</w:t>
       </w:r>
       <w:r>
         <w:rPr>
           <w:rStyle w:val="CodeChar"/>
-        </w:rPr>
-        <w:t xml:space="preserve">. </w:t>
-      </w:r>
-      <w:r>
-        <w:t xml:space="preserve">Now that we’ve made some security concerns it’s time to respond to the different request types. </w:t>
-      </w:r>
-      <w:r>
-        <w:t xml:space="preserve">If the request is get, we must show the </w:t>
-      </w:r>
+          <w:strike/>
+        </w:rPr>
+        <w:t>.</w:t>
+      </w:r>
+      <w:r>
+        <w:rPr>
+          <w:rStyle w:val="CodeChar"/>
+        </w:rPr>
+        <w:t xml:space="preserve"> </w:t>
+      </w:r>
+      <w:r>
+        <w:rPr>
+          <w:strike/>
+        </w:rPr>
+        <w:t xml:space="preserve">Now that we’ve made some security concerns it’s time to respond to the different request </w:t>
+      </w:r>
+      <w:r>
+        <w:rPr>
+          <w:strike/>
+        </w:rPr>
+        <w:t xml:space="preserve">types. </w:t>
+      </w:r>
+      <w:r>
+        <w:rPr>
+          <w:strike/>
+        </w:rPr>
+        <w:t xml:space="preserve">If the request is </w:t>
+      </w:r>
+      <w:r>
+        <w:rPr>
+          <w:strike/>
+          <w:color w:val="FF0000"/>
+        </w:rPr>
+        <w:t>get</w:t>
+      </w:r>
+      <w:r>
+        <w:rPr>
+          <w:strike/>
+        </w:rPr>
+        <w:t xml:space="preserve">, we must show the </w:t>
+      </w:r>
+      <w:bookmarkStart w:id="10" w:name="OLE_LINK11"/>
+      <w:bookmarkStart w:id="11" w:name="OLE_LINK12"/>
       <w:r>
         <w:rPr>
           <w:rFonts w:ascii="Consolas" w:hAnsi="Consolas" w:cs="Consolas"/>
+          <w:strike/>
           <w:color w:val="A31515"/>
           <w:sz w:val="19"/>
           <w:szCs w:val="19"/>
         </w:rPr>
-        <w:t xml:space="preserve">addpizza.html </w:t>
-      </w:r>
-      <w:r>
-        <w:t>and that’</w:t>
-      </w:r>
-      <w:r>
-        <w:t>s it. However if the request is POST, we must retrieve the parameters. Get every single parameter that is passed, by checking what they are from the form in the html file. Then fill all the data for the newly created pizza. There is some data that does not come from the form, so for this data of the pizza, put the default value of the type. Finally add the pizza, to the pizzas of the current user and give the user the same html that he got from the get request.</w:t>
-      </w:r>
-    </w:p>
-    <w:p>
-      <w:pPr>
-        <w:pStyle w:val="Heading2"/>
-      </w:pPr>
-      <w:r>
-        <w:t xml:space="preserve">Finish </w:t>
-      </w:r>
-      <w:r>
-        <w:t>Menu</w:t>
-      </w:r>
-    </w:p>
-    <w:p>
-      <w:r>
-        <w:rPr>
-          <w:lang w:val="bg-BG"/>
-        </w:rPr>
-        <w:t xml:space="preserve">Since we can now add pizzas, they are going to be displayed in the </w:t>
-      </w:r>
-      <w:r>
-        <w:t xml:space="preserve">Menu page. Therefore, we can vote for them from there, so the menu script now has to be able to handle not only get, but also post requests. In the block that is responsible for the post method, you must call the </w:t>
-      </w:r>
-      <w:r>
-        <w:rPr>
-          <w:rStyle w:val="CodeChar"/>
-        </w:rPr>
-        <w:t>void</w:t>
-      </w:r>
-      <w:r>
-        <w:t xml:space="preserve"> </w:t>
-      </w:r>
-      <w:r>
-        <w:rPr>
-          <w:rStyle w:val="CodeChar"/>
-        </w:rPr>
-        <w:t>VoteForPizza</w:t>
-      </w:r>
-      <w:r>
-        <w:t xml:space="preserve"> method that we are going to </w:t>
-      </w:r>
-      <w:r>
-        <w:t xml:space="preserve">create right now and after that print the same content you did in the get method. You are passed two parameters. Check what’s their names in the html and you should be able to figure out what to do from now on. </w:t>
-      </w:r>
-    </w:p>
-    <w:p>
-      <w:pPr>
-        <w:pStyle w:val="Heading2"/>
-      </w:pPr>
-      <w:r>
-        <w:t xml:space="preserve">Your Suggestions </w:t>
-      </w:r>
-    </w:p>
-    <w:p>
-      <w:r>
-        <w:t xml:space="preserve">As you might guess. If there is on session, you should give the user the appropriate page. If the request method is get, call the </w:t>
-      </w:r>
-      <w:r>
-        <w:rPr>
-          <w:rStyle w:val="CodeChar"/>
-        </w:rPr>
-        <w:t>ShowPage</w:t>
-      </w:r>
-      <w:r>
-        <w:t xml:space="preserve"> method. If the request is method is post, call the </w:t>
-      </w:r>
-      <w:r>
-        <w:rPr>
-          <w:rStyle w:val="CodeChar"/>
-        </w:rPr>
-        <w:t>DeletePizza</w:t>
-      </w:r>
-      <w:r>
-        <w:t xml:space="preserve"> method and then the </w:t>
-      </w:r>
-      <w:r>
-        <w:rPr>
-          <w:rStyle w:val="CodeChar"/>
-        </w:rPr>
-        <w:t>ShowPage</w:t>
-      </w:r>
-      <w:r>
-        <w:t xml:space="preserve">. The </w:t>
-      </w:r>
-      <w:r>
-        <w:rPr>
-          <w:rStyle w:val="CodeChar"/>
-        </w:rPr>
-        <w:t>ShowPage</w:t>
-      </w:r>
-      <w:r>
-        <w:t xml:space="preserve"> is pretty similar to the implementation of the Menu. First print the header, then print the file content of </w:t>
-      </w:r>
+        <w:t>addpizza</w:t>
+      </w:r>
+      <w:bookmarkEnd w:id="10"/>
+      <w:bookmarkEnd w:id="11"/>
       <w:r>
         <w:rPr>
           <w:rFonts w:ascii="Consolas" w:hAnsi="Consolas" w:cs="Consolas"/>
-          <w:b/>
+          <w:strike/>
           <w:color w:val="A31515"/>
           <w:sz w:val="19"/>
           <w:szCs w:val="19"/>
         </w:rPr>
-        <w:t>yoursuggestions-top.html</w:t>
-      </w:r>
+        <w:t xml:space="preserve">.html </w:t>
+      </w:r>
+      <w:r>
+        <w:rPr>
+          <w:strike/>
+        </w:rPr>
+        <w:t xml:space="preserve">and that’s it. However if the request is </w:t>
+      </w:r>
+      <w:r>
+        <w:rPr>
+          <w:strike/>
+          <w:color w:val="FF0000"/>
+        </w:rPr>
+        <w:t>POST</w:t>
+      </w:r>
+      <w:r>
+        <w:rPr>
+          <w:strike/>
+        </w:rPr>
+        <w:t>, we must retrieve the parameters. Get every single parameter that is passed, by checking what they are from the form in the html file. Then fill all the data for the newly created pizza. There is some data that does not come from the form, so for this data of the pizza, put the default value of the type. Finally add the pizza, to the pizzas of the current user and give the user the same html that he got from the get request</w:t>
+      </w:r>
+      <w:r>
+        <w:t>.</w:t>
+      </w:r>
+    </w:p>
+    <w:p>
+      <w:pPr>
+        <w:pStyle w:val="Heading2"/>
+      </w:pPr>
+      <w:r>
+        <w:t xml:space="preserve">Finish </w:t>
+      </w:r>
+      <w:r>
+        <w:t>Menu</w:t>
+      </w:r>
+    </w:p>
+    <w:p>
+      <w:pPr>
+        <w:rPr>
+          <w:strike/>
+        </w:rPr>
+      </w:pPr>
+      <w:r>
+        <w:rPr>
+          <w:strike/>
+          <w:lang w:val="bg-BG"/>
+        </w:rPr>
+        <w:t xml:space="preserve">Since we can now add pizzas, they are going to be displayed in the </w:t>
+      </w:r>
+      <w:r>
+        <w:rPr>
+          <w:strike/>
+        </w:rPr>
+        <w:t xml:space="preserve">Menu page. Therefore, we can vote for them from there, so the menu script now has to be able to handle not only get, but also </w:t>
+      </w:r>
+      <w:r>
+        <w:rPr>
+          <w:strike/>
+          <w:color w:val="FF0000"/>
+        </w:rPr>
+        <w:t>post</w:t>
+      </w:r>
+      <w:r>
+        <w:rPr>
+          <w:strike/>
+        </w:rPr>
+        <w:t xml:space="preserve"> requests. In the block that is responsible for the post method, you must call the </w:t>
+      </w:r>
+      <w:r>
+        <w:rPr>
+          <w:rStyle w:val="CodeChar"/>
+          <w:strike/>
+        </w:rPr>
+        <w:t>void</w:t>
+      </w:r>
+      <w:r>
+        <w:rPr>
+          <w:strike/>
+        </w:rPr>
+        <w:t xml:space="preserve"> </w:t>
+      </w:r>
+      <w:r>
+        <w:rPr>
+          <w:rStyle w:val="CodeChar"/>
+          <w:strike/>
+        </w:rPr>
+        <w:t>VoteForPizza</w:t>
+      </w:r>
+      <w:r>
+        <w:rPr>
+          <w:strike/>
+        </w:rPr>
+        <w:t xml:space="preserve"> method that we are going to </w:t>
+      </w:r>
+      <w:r>
+        <w:rPr>
+          <w:strike/>
+        </w:rPr>
+        <w:t xml:space="preserve">create right now and after that print the same content you did in the get method. You are passed two parameters. Check what’s their names in the html and you should be able to figure out what to do from now on. </w:t>
+      </w:r>
+    </w:p>
+    <w:p>
+      <w:pPr>
+        <w:pStyle w:val="Heading2"/>
+        <w:rPr>
+          <w:strike/>
+        </w:rPr>
+      </w:pPr>
+      <w:r>
+        <w:rPr>
+          <w:strike/>
+        </w:rPr>
+        <w:t xml:space="preserve">Your Suggestions </w:t>
+      </w:r>
+    </w:p>
+    <w:p>
+      <w:pPr>
+        <w:rPr>
+          <w:strike/>
+        </w:rPr>
+      </w:pPr>
+      <w:r>
+        <w:rPr>
+          <w:strike/>
+        </w:rPr>
+        <w:t xml:space="preserve">As you might guess. If there is on session, you should give the user the appropriate page. If the request method is get, call the </w:t>
+      </w:r>
+      <w:r>
+        <w:rPr>
+          <w:rStyle w:val="CodeChar"/>
+          <w:strike/>
+        </w:rPr>
+        <w:t>ShowPage</w:t>
+      </w:r>
+      <w:r>
+        <w:rPr>
+          <w:strike/>
+        </w:rPr>
+        <w:t xml:space="preserve"> method. If the request is method is </w:t>
+      </w:r>
+      <w:r>
+        <w:rPr>
+          <w:strike/>
+          <w:color w:val="FF0000"/>
+        </w:rPr>
+        <w:t>post</w:t>
+      </w:r>
+      <w:r>
+        <w:rPr>
+          <w:strike/>
+        </w:rPr>
+        <w:t xml:space="preserve">, call the </w:t>
+      </w:r>
+      <w:bookmarkStart w:id="12" w:name="OLE_LINK13"/>
+      <w:bookmarkStart w:id="13" w:name="OLE_LINK14"/>
+      <w:r>
+        <w:rPr>
+          <w:rStyle w:val="CodeChar"/>
+          <w:strike/>
+        </w:rPr>
+        <w:t>DeletePizza</w:t>
+      </w:r>
+      <w:bookmarkEnd w:id="12"/>
+      <w:bookmarkEnd w:id="13"/>
+      <w:r>
+        <w:rPr>
+          <w:strike/>
+        </w:rPr>
+        <w:t xml:space="preserve"> method and then the </w:t>
+      </w:r>
+      <w:r>
+        <w:rPr>
+          <w:rStyle w:val="CodeChar"/>
+          <w:strike/>
+        </w:rPr>
+        <w:t>ShowPage</w:t>
+      </w:r>
+      <w:r>
+        <w:rPr>
+          <w:strike/>
+        </w:rPr>
+        <w:t xml:space="preserve">. The </w:t>
+      </w:r>
+      <w:r>
+        <w:rPr>
+          <w:rStyle w:val="CodeChar"/>
+          <w:strike/>
+        </w:rPr>
+        <w:t>ShowPage</w:t>
+      </w:r>
+      <w:r>
+        <w:rPr>
+          <w:strike/>
+        </w:rPr>
+        <w:t xml:space="preserve"> is pretty similar to the implementation of the Menu. First print the header, then print the file content of </w:t>
+      </w:r>
+      <w:bookmarkStart w:id="14" w:name="OLE_LINK15"/>
+      <w:bookmarkStart w:id="15" w:name="OLE_LINK16"/>
+      <w:bookmarkStart w:id="16" w:name="OLE_LINK21"/>
       <w:r>
         <w:rPr>
           <w:rFonts w:ascii="Consolas" w:hAnsi="Consolas" w:cs="Consolas"/>
           <w:b/>
+          <w:strike/>
           <w:color w:val="A31515"/>
           <w:sz w:val="19"/>
           <w:szCs w:val="19"/>
         </w:rPr>
-        <w:t xml:space="preserve">. </w:t>
-      </w:r>
-      <w:r>
-        <w:t xml:space="preserve">After that </w:t>
-      </w:r>
-      <w:r>
-        <w:rPr>
-          <w:rStyle w:val="CodeChar"/>
-        </w:rPr>
-        <w:t>PrintListOfSuggestedItems</w:t>
-      </w:r>
-      <w:r>
-        <w:rPr>
-          <w:rStyle w:val="CodeChar"/>
-        </w:rPr>
-        <w:t xml:space="preserve"> </w:t>
-      </w:r>
-      <w:r>
-        <w:t>and finall</w:t>
-      </w:r>
-      <w:r>
-        <w:t>y</w:t>
-      </w:r>
-      <w:r>
-        <w:t xml:space="preserve"> print the file content of </w:t>
-      </w:r>
+        <w:t>yoursuggestions-top.html</w:t>
+      </w:r>
+      <w:bookmarkEnd w:id="14"/>
+      <w:bookmarkEnd w:id="15"/>
+      <w:bookmarkEnd w:id="16"/>
       <w:r>
         <w:rPr>
           <w:rFonts w:ascii="Consolas" w:hAnsi="Consolas" w:cs="Consolas"/>
           <w:b/>
+          <w:strike/>
           <w:color w:val="A31515"/>
           <w:sz w:val="19"/>
           <w:szCs w:val="19"/>
         </w:rPr>
-        <w:t>yoursuggestions-</w:t>
-      </w:r>
+        <w:t xml:space="preserve">. </w:t>
+      </w:r>
+      <w:r>
+        <w:rPr>
+          <w:strike/>
+        </w:rPr>
+        <w:t xml:space="preserve">After that </w:t>
+      </w:r>
+      <w:bookmarkStart w:id="17" w:name="OLE_LINK17"/>
+      <w:bookmarkStart w:id="18" w:name="OLE_LINK18"/>
+      <w:r>
+        <w:rPr>
+          <w:rStyle w:val="CodeChar"/>
+          <w:strike/>
+        </w:rPr>
+        <w:t>PrintListOfSuggestedItems</w:t>
+      </w:r>
+      <w:bookmarkEnd w:id="17"/>
+      <w:bookmarkEnd w:id="18"/>
+      <w:r>
+        <w:rPr>
+          <w:rStyle w:val="CodeChar"/>
+          <w:strike/>
+        </w:rPr>
+        <w:t xml:space="preserve"> </w:t>
+      </w:r>
+      <w:r>
+        <w:rPr>
+          <w:strike/>
+        </w:rPr>
+        <w:t>and finall</w:t>
+      </w:r>
+      <w:r>
+        <w:rPr>
+          <w:strike/>
+        </w:rPr>
+        <w:t>y</w:t>
+      </w:r>
+      <w:r>
+        <w:rPr>
+          <w:strike/>
+        </w:rPr>
+        <w:t xml:space="preserve"> print the file content of </w:t>
+      </w:r>
+      <w:bookmarkStart w:id="19" w:name="OLE_LINK19"/>
+      <w:bookmarkStart w:id="20" w:name="OLE_LINK20"/>
+      <w:bookmarkStart w:id="21" w:name="OLE_LINK22"/>
+      <w:bookmarkStart w:id="22" w:name="OLE_LINK23"/>
       <w:r>
         <w:rPr>
           <w:rFonts w:ascii="Consolas" w:hAnsi="Consolas" w:cs="Consolas"/>
           <w:b/>
+          <w:strike/>
           <w:color w:val="A31515"/>
           <w:sz w:val="19"/>
           <w:szCs w:val="19"/>
         </w:rPr>
-        <w:t>bottom</w:t>
-      </w:r>
+        <w:t>yoursuggestions-bottom</w:t>
+      </w:r>
+      <w:bookmarkEnd w:id="19"/>
+      <w:bookmarkEnd w:id="20"/>
       <w:r>
         <w:rPr>
           <w:rFonts w:ascii="Consolas" w:hAnsi="Consolas" w:cs="Consolas"/>
           <w:b/>
+          <w:strike/>
           <w:color w:val="A31515"/>
           <w:sz w:val="19"/>
           <w:szCs w:val="19"/>
         </w:rPr>
         <w:t>.html</w:t>
       </w:r>
+      <w:bookmarkEnd w:id="21"/>
+      <w:bookmarkEnd w:id="22"/>
       <w:r>
         <w:rPr>
           <w:rFonts w:ascii="Consolas" w:hAnsi="Consolas" w:cs="Consolas"/>
           <w:b/>
+          <w:strike/>
           <w:color w:val="A31515"/>
           <w:sz w:val="19"/>
           <w:szCs w:val="19"/>
@@ -2825,382 +3123,526 @@
         <w:t xml:space="preserve">. </w:t>
       </w:r>
       <w:r>
+        <w:rPr>
+          <w:strike/>
+        </w:rPr>
         <w:t xml:space="preserve">In the </w:t>
       </w:r>
       <w:r>
         <w:rPr>
           <w:rStyle w:val="CodeChar"/>
+          <w:strike/>
         </w:rPr>
         <w:t>PrintListOfSuggestedItems</w:t>
       </w:r>
       <w:r>
+        <w:rPr>
+          <w:strike/>
+        </w:rPr>
         <w:t xml:space="preserve"> you should</w:t>
       </w:r>
       <w:r>
+        <w:rPr>
+          <w:strike/>
+        </w:rPr>
         <w:t xml:space="preserve"> take the pizzas that belong to the current user</w:t>
       </w:r>
       <w:r>
         <w:rPr>
+          <w:strike/>
           <w:lang w:val="bg-BG"/>
         </w:rPr>
         <w:t xml:space="preserve"> </w:t>
       </w:r>
       <w:r>
+        <w:rPr>
+          <w:strike/>
+        </w:rPr>
         <w:t xml:space="preserve">and after that put the following code: </w:t>
       </w:r>
     </w:p>
     <w:p>
       <w:pPr>
         <w:pStyle w:val="Code"/>
-      </w:pPr>
-      <w:r>
-        <w:rPr>
+        <w:rPr>
+          <w:strike/>
+        </w:rPr>
+      </w:pPr>
+      <w:bookmarkStart w:id="23" w:name="OLE_LINK24"/>
+      <w:bookmarkStart w:id="24" w:name="OLE_LINK25"/>
+      <w:r>
+        <w:rPr>
+          <w:strike/>
           <w:color w:val="2B91AF"/>
         </w:rPr>
         <w:t>Console</w:t>
       </w:r>
       <w:r>
+        <w:rPr>
+          <w:strike/>
+        </w:rPr>
         <w:t>.WriteLine(</w:t>
       </w:r>
       <w:r>
         <w:rPr>
+          <w:strike/>
           <w:color w:val="A31515"/>
         </w:rPr>
         <w:t>"&lt;ul&gt;"</w:t>
       </w:r>
       <w:r>
+        <w:rPr>
+          <w:strike/>
+        </w:rPr>
         <w:t>);</w:t>
       </w:r>
     </w:p>
     <w:p>
       <w:pPr>
         <w:pStyle w:val="Code"/>
-      </w:pPr>
-      <w:r>
-        <w:rPr>
+        <w:rPr>
+          <w:strike/>
+        </w:rPr>
+      </w:pPr>
+      <w:r>
+        <w:rPr>
+          <w:strike/>
           <w:color w:val="0000FF"/>
         </w:rPr>
         <w:t>foreach</w:t>
       </w:r>
       <w:r>
+        <w:rPr>
+          <w:strike/>
+        </w:rPr>
         <w:t xml:space="preserve"> (</w:t>
       </w:r>
       <w:r>
         <w:rPr>
+          <w:strike/>
           <w:color w:val="0000FF"/>
         </w:rPr>
         <w:t>var</w:t>
       </w:r>
       <w:r>
+        <w:rPr>
+          <w:strike/>
+        </w:rPr>
         <w:t xml:space="preserve"> suggestion </w:t>
       </w:r>
       <w:r>
         <w:rPr>
+          <w:strike/>
           <w:color w:val="0000FF"/>
         </w:rPr>
         <w:t>in</w:t>
       </w:r>
       <w:r>
+        <w:rPr>
+          <w:strike/>
+        </w:rPr>
         <w:t xml:space="preserve"> suggestions)</w:t>
       </w:r>
       <w:r>
+        <w:rPr>
+          <w:strike/>
+        </w:rPr>
         <w:br/>
         <w:t>{</w:t>
       </w:r>
       <w:r>
+        <w:rPr>
+          <w:strike/>
+        </w:rPr>
         <w:br/>
       </w:r>
       <w:r>
         <w:rPr>
+          <w:strike/>
           <w:color w:val="2B91AF"/>
         </w:rPr>
         <w:tab/>
         <w:t>Console</w:t>
       </w:r>
       <w:r>
+        <w:rPr>
+          <w:strike/>
+        </w:rPr>
         <w:t>.WriteLine(</w:t>
       </w:r>
       <w:r>
         <w:rPr>
+          <w:strike/>
           <w:color w:val="A31515"/>
         </w:rPr>
         <w:t>"&lt;form method=</w:t>
       </w:r>
       <w:r>
         <w:rPr>
-          <w:color w:val="FF007F"/>
-        </w:rPr>
-        <w:t>\"</w:t>
-      </w:r>
-      <w:r>
-        <w:rPr>
+          <w:strike/>
+          <w:color w:val="FF007F"/>
+        </w:rPr>
+        <w:t>\"</w:t>
+      </w:r>
+      <w:r>
+        <w:rPr>
+          <w:strike/>
           <w:color w:val="A31515"/>
         </w:rPr>
         <w:t>POST</w:t>
       </w:r>
       <w:r>
         <w:rPr>
-          <w:color w:val="FF007F"/>
-        </w:rPr>
-        <w:t>\"</w:t>
-      </w:r>
-      <w:r>
-        <w:rPr>
+          <w:strike/>
+          <w:color w:val="FF007F"/>
+        </w:rPr>
+        <w:t>\"</w:t>
+      </w:r>
+      <w:r>
+        <w:rPr>
+          <w:strike/>
           <w:color w:val="A31515"/>
         </w:rPr>
         <w:t>&gt;"</w:t>
       </w:r>
       <w:r>
+        <w:rPr>
+          <w:strike/>
+        </w:rPr>
         <w:t>);</w:t>
       </w:r>
       <w:r>
+        <w:rPr>
+          <w:strike/>
+        </w:rPr>
         <w:br/>
       </w:r>
       <w:r>
         <w:rPr>
+          <w:strike/>
           <w:color w:val="2B91AF"/>
         </w:rPr>
         <w:tab/>
         <w:t>Console</w:t>
       </w:r>
       <w:r>
+        <w:rPr>
+          <w:strike/>
+        </w:rPr>
         <w:t>.WriteLine(</w:t>
       </w:r>
       <w:r>
         <w:rPr>
+          <w:strike/>
           <w:color w:val="A31515"/>
         </w:rPr>
         <w:t>$"&lt;li&gt;&lt;a href=</w:t>
       </w:r>
       <w:r>
         <w:rPr>
-          <w:color w:val="FF007F"/>
-        </w:rPr>
-        <w:t>\"</w:t>
-      </w:r>
-      <w:r>
-        <w:rPr>
+          <w:strike/>
+          <w:color w:val="FF007F"/>
+        </w:rPr>
+        <w:t>\"</w:t>
+      </w:r>
+      <w:r>
+        <w:rPr>
+          <w:strike/>
           <w:color w:val="A31515"/>
         </w:rPr>
         <w:t>DetailsPizza.exe?pizzaid=</w:t>
       </w:r>
       <w:r>
+        <w:rPr>
+          <w:strike/>
+        </w:rPr>
         <w:t>{suggestion.Id}</w:t>
       </w:r>
       <w:r>
         <w:rPr>
-          <w:color w:val="FF007F"/>
-        </w:rPr>
-        <w:t>\"</w:t>
-      </w:r>
-      <w:r>
-        <w:rPr>
+          <w:strike/>
+          <w:color w:val="FF007F"/>
+        </w:rPr>
+        <w:t>\"</w:t>
+      </w:r>
+      <w:r>
+        <w:rPr>
+          <w:strike/>
           <w:color w:val="A31515"/>
         </w:rPr>
         <w:t>&gt;</w:t>
       </w:r>
       <w:r>
+        <w:rPr>
+          <w:strike/>
+        </w:rPr>
         <w:t>{suggestion.Title}</w:t>
       </w:r>
       <w:r>
         <w:rPr>
+          <w:strike/>
           <w:color w:val="A31515"/>
         </w:rPr>
         <w:t>&lt;/a&gt; &lt;input type=</w:t>
       </w:r>
       <w:r>
         <w:rPr>
-          <w:color w:val="FF007F"/>
-        </w:rPr>
-        <w:t>\"</w:t>
-      </w:r>
-      <w:r>
-        <w:rPr>
+          <w:strike/>
+          <w:color w:val="FF007F"/>
+        </w:rPr>
+        <w:t>\"</w:t>
+      </w:r>
+      <w:r>
+        <w:rPr>
+          <w:strike/>
           <w:color w:val="A31515"/>
         </w:rPr>
         <w:t>hidden</w:t>
       </w:r>
       <w:r>
         <w:rPr>
-          <w:color w:val="FF007F"/>
-        </w:rPr>
-        <w:t>\"</w:t>
-      </w:r>
-      <w:r>
-        <w:rPr>
+          <w:strike/>
+          <w:color w:val="FF007F"/>
+        </w:rPr>
+        <w:t>\"</w:t>
+      </w:r>
+      <w:r>
+        <w:rPr>
+          <w:strike/>
           <w:color w:val="A31515"/>
         </w:rPr>
         <w:t xml:space="preserve"> name=</w:t>
       </w:r>
       <w:r>
         <w:rPr>
-          <w:color w:val="FF007F"/>
-        </w:rPr>
-        <w:t>\"</w:t>
-      </w:r>
-      <w:r>
-        <w:rPr>
+          <w:strike/>
+          <w:color w:val="FF007F"/>
+        </w:rPr>
+        <w:t>\"</w:t>
+      </w:r>
+      <w:r>
+        <w:rPr>
+          <w:strike/>
           <w:color w:val="A31515"/>
         </w:rPr>
         <w:t>pizzaId</w:t>
       </w:r>
       <w:r>
         <w:rPr>
-          <w:color w:val="FF007F"/>
-        </w:rPr>
-        <w:t>\"</w:t>
-      </w:r>
-      <w:r>
-        <w:rPr>
+          <w:strike/>
+          <w:color w:val="FF007F"/>
+        </w:rPr>
+        <w:t>\"</w:t>
+      </w:r>
+      <w:r>
+        <w:rPr>
+          <w:strike/>
           <w:color w:val="A31515"/>
         </w:rPr>
         <w:t xml:space="preserve"> value=</w:t>
       </w:r>
       <w:r>
         <w:rPr>
-          <w:color w:val="FF007F"/>
-        </w:rPr>
-        <w:t>\"</w:t>
-      </w:r>
-      <w:r>
+          <w:strike/>
+          <w:color w:val="FF007F"/>
+        </w:rPr>
+        <w:t>\"</w:t>
+      </w:r>
+      <w:r>
+        <w:rPr>
+          <w:strike/>
+        </w:rPr>
         <w:t>{suggestion.Id}</w:t>
       </w:r>
       <w:r>
         <w:rPr>
-          <w:color w:val="FF007F"/>
-        </w:rPr>
-        <w:t>\"</w:t>
-      </w:r>
-      <w:r>
-        <w:rPr>
+          <w:strike/>
+          <w:color w:val="FF007F"/>
+        </w:rPr>
+        <w:t>\"</w:t>
+      </w:r>
+      <w:r>
+        <w:rPr>
+          <w:strike/>
           <w:color w:val="A31515"/>
         </w:rPr>
         <w:t>/&gt; &lt;input type=</w:t>
       </w:r>
       <w:r>
         <w:rPr>
-          <w:color w:val="FF007F"/>
-        </w:rPr>
-        <w:t>\"</w:t>
-      </w:r>
-      <w:r>
-        <w:rPr>
+          <w:strike/>
+          <w:color w:val="FF007F"/>
+        </w:rPr>
+        <w:t>\"</w:t>
+      </w:r>
+      <w:r>
+        <w:rPr>
+          <w:strike/>
           <w:color w:val="A31515"/>
         </w:rPr>
         <w:t>submit</w:t>
       </w:r>
       <w:r>
         <w:rPr>
-          <w:color w:val="FF007F"/>
-        </w:rPr>
-        <w:t>\"</w:t>
-      </w:r>
-      <w:r>
-        <w:rPr>
+          <w:strike/>
+          <w:color w:val="FF007F"/>
+        </w:rPr>
+        <w:t>\"</w:t>
+      </w:r>
+      <w:r>
+        <w:rPr>
+          <w:strike/>
           <w:color w:val="A31515"/>
         </w:rPr>
         <w:t xml:space="preserve"> class=</w:t>
       </w:r>
       <w:r>
         <w:rPr>
-          <w:color w:val="FF007F"/>
-        </w:rPr>
-        <w:t>\"</w:t>
-      </w:r>
-      <w:r>
-        <w:rPr>
+          <w:strike/>
+          <w:color w:val="FF007F"/>
+        </w:rPr>
+        <w:t>\"</w:t>
+      </w:r>
+      <w:r>
+        <w:rPr>
+          <w:strike/>
           <w:color w:val="A31515"/>
         </w:rPr>
         <w:t>btn btn-sm btn-danger</w:t>
       </w:r>
       <w:r>
         <w:rPr>
-          <w:color w:val="FF007F"/>
-        </w:rPr>
-        <w:t>\"</w:t>
-      </w:r>
-      <w:r>
-        <w:rPr>
+          <w:strike/>
+          <w:color w:val="FF007F"/>
+        </w:rPr>
+        <w:t>\"</w:t>
+      </w:r>
+      <w:r>
+        <w:rPr>
+          <w:strike/>
           <w:color w:val="A31515"/>
         </w:rPr>
         <w:t xml:space="preserve"> value=</w:t>
       </w:r>
       <w:r>
         <w:rPr>
-          <w:color w:val="FF007F"/>
-        </w:rPr>
-        <w:t>\"</w:t>
-      </w:r>
-      <w:r>
-        <w:rPr>
+          <w:strike/>
+          <w:color w:val="FF007F"/>
+        </w:rPr>
+        <w:t>\"</w:t>
+      </w:r>
+      <w:r>
+        <w:rPr>
+          <w:strike/>
           <w:color w:val="A31515"/>
         </w:rPr>
         <w:t>X</w:t>
       </w:r>
       <w:r>
         <w:rPr>
-          <w:color w:val="FF007F"/>
-        </w:rPr>
-        <w:t>\"</w:t>
-      </w:r>
-      <w:r>
-        <w:rPr>
+          <w:strike/>
+          <w:color w:val="FF007F"/>
+        </w:rPr>
+        <w:t>\"</w:t>
+      </w:r>
+      <w:r>
+        <w:rPr>
+          <w:strike/>
           <w:color w:val="A31515"/>
         </w:rPr>
         <w:t>/&gt;&lt;/li&gt;"</w:t>
       </w:r>
       <w:r>
+        <w:rPr>
+          <w:strike/>
+        </w:rPr>
         <w:t>);</w:t>
       </w:r>
       <w:r>
+        <w:rPr>
+          <w:strike/>
+        </w:rPr>
         <w:br/>
       </w:r>
       <w:r>
         <w:rPr>
+          <w:strike/>
           <w:color w:val="2B91AF"/>
         </w:rPr>
         <w:t>Console</w:t>
       </w:r>
       <w:r>
+        <w:rPr>
+          <w:strike/>
+        </w:rPr>
         <w:t>.WriteLine(</w:t>
       </w:r>
       <w:r>
         <w:rPr>
+          <w:strike/>
           <w:color w:val="A31515"/>
         </w:rPr>
         <w:t>"&lt;/form&gt;"</w:t>
       </w:r>
       <w:r>
+        <w:rPr>
+          <w:strike/>
+        </w:rPr>
         <w:t>);</w:t>
       </w:r>
       <w:r>
+        <w:rPr>
+          <w:strike/>
+        </w:rPr>
         <w:br/>
         <w:t>}</w:t>
       </w:r>
       <w:r>
+        <w:rPr>
+          <w:strike/>
+        </w:rPr>
         <w:br/>
       </w:r>
       <w:r>
         <w:rPr>
+          <w:strike/>
           <w:color w:val="2B91AF"/>
         </w:rPr>
         <w:t>Console</w:t>
       </w:r>
       <w:r>
+        <w:rPr>
+          <w:strike/>
+        </w:rPr>
         <w:t>.WriteLine(</w:t>
       </w:r>
       <w:r>
         <w:rPr>
+          <w:strike/>
           <w:color w:val="A31515"/>
         </w:rPr>
         <w:t>"&lt;/ul&gt;"</w:t>
       </w:r>
       <w:r>
+        <w:rPr>
+          <w:strike/>
+        </w:rPr>
         <w:t>);</w:t>
       </w:r>
+      <w:bookmarkEnd w:id="23"/>
+      <w:bookmarkEnd w:id="24"/>
     </w:p>
     <w:p>
-      <w:r>
+      <w:pPr>
+        <w:rPr>
+          <w:strike/>
+        </w:rPr>
+      </w:pPr>
+      <w:r>
+        <w:rPr>
+          <w:strike/>
+        </w:rPr>
+        <w:lastRenderedPageBreak/>
         <w:br/>
         <w:t xml:space="preserve">You have to figure out on your own, how to delete a pizza, since it’s quite similar to things we’ve done till now. </w:t>
       </w:r>
@@ -3210,7 +3652,6 @@
         <w:pStyle w:val="Heading2"/>
       </w:pPr>
       <w:r>
-        <w:lastRenderedPageBreak/>
         <w:t xml:space="preserve">Implement </w:t>
       </w:r>
       <w:proofErr w:type="spellStart"/>
@@ -3250,12 +3691,16 @@
       <w:pPr>
         <w:pStyle w:val="Code"/>
       </w:pPr>
+      <w:bookmarkStart w:id="25" w:name="OLE_LINK26"/>
       <w:r>
         <w:t>Header.Print();</w:t>
       </w:r>
+      <w:bookmarkEnd w:id="25"/>
       <w:r>
         <w:br/>
       </w:r>
+      <w:bookmarkStart w:id="26" w:name="OLE_LINK27"/>
+      <w:bookmarkStart w:id="27" w:name="OLE_LINK28"/>
       <w:r>
         <w:rPr>
           <w:color w:val="2B91AF"/>
@@ -3880,6 +4325,8 @@
       <w:r>
         <w:t>);</w:t>
       </w:r>
+      <w:bookmarkEnd w:id="26"/>
+      <w:bookmarkEnd w:id="27"/>
     </w:p>
     <w:p>
       <w:pPr>
@@ -3943,8 +4390,8 @@
       <w:r>
         <w:t>Test the program and start improving it</w:t>
       </w:r>
-      <w:bookmarkStart w:id="2" w:name="_GoBack"/>
-      <w:bookmarkEnd w:id="2"/>
+      <w:bookmarkStart w:id="28" w:name="_GoBack"/>
+      <w:bookmarkEnd w:id="28"/>
     </w:p>
     <w:p>
       <w:r>
@@ -4143,7 +4590,7 @@
                     <w:sz w:val="18"/>
                     <w:szCs w:val="18"/>
                   </w:rPr>
-                  <w:t>1</w:t>
+                  <w:t>4</w:t>
                 </w:r>
                 <w:r>
                   <w:rPr>
@@ -7976,6 +8423,7 @@
       <w:spacing w:after="0" w:line="240" w:lineRule="auto"/>
     </w:pPr>
     <w:tblPr>
+      <w:tblInd w:w="0" w:type="dxa"/>
       <w:tblBorders>
         <w:top w:val="single" w:sz="4" w:space="0" w:color="auto"/>
         <w:left w:val="single" w:sz="4" w:space="0" w:color="auto"/>
@@ -8453,7 +8901,7 @@
 </file>
 
 <file path=customXml/itemProps1.xml><?xml version="1.0" encoding="utf-8"?>
-<ds:datastoreItem xmlns:ds="http://schemas.openxmlformats.org/officeDocument/2006/customXml" ds:itemID="{0F645B0A-FB5A-446E-A27F-16327C55BDFC}">
+<ds:datastoreItem xmlns:ds="http://schemas.openxmlformats.org/officeDocument/2006/customXml" ds:itemID="{D681826F-48A5-40D9-B70F-36C7AEDD2FB8}">
   <ds:schemaRefs>
     <ds:schemaRef ds:uri="http://schemas.openxmlformats.org/officeDocument/2006/bibliography"/>
   </ds:schemaRefs>

</xml_diff>